<commit_message>
Finished, threaded and classed the MediapipeHandAngler functionality.
</commit_message>
<xml_diff>
--- a/Project Planning.docx
+++ b/Project Planning.docx
@@ -518,11 +518,19 @@
           <w:lang w:val="en-US"/>
         </w:rPr>
       </w:pPr>
-      <w:r>
-        <w:rPr>
-          <w:lang w:val="en-US"/>
-        </w:rPr>
-        <w:t xml:space="preserve">So 0.01f </w:t>
+      <w:proofErr w:type="gramStart"/>
+      <w:r>
+        <w:rPr>
+          <w:lang w:val="en-US"/>
+        </w:rPr>
+        <w:t>So</w:t>
+      </w:r>
+      <w:proofErr w:type="gramEnd"/>
+      <w:r>
+        <w:rPr>
+          <w:lang w:val="en-US"/>
+        </w:rPr>
+        <w:t xml:space="preserve"> 0.01f </w:t>
       </w:r>
       <w:proofErr w:type="spellStart"/>
       <w:r>
@@ -563,7 +571,21 @@
         <w:rPr>
           <w:lang w:val="en-US"/>
         </w:rPr>
-        <w:t>: Increasing the time scale speeds up the entire program. So a %50 to the timescale would also increase the default 50Hz physics calculations to 75Hz.</w:t>
+        <w:t xml:space="preserve">: Increasing the time scale speeds up the entire program. </w:t>
+      </w:r>
+      <w:proofErr w:type="gramStart"/>
+      <w:r>
+        <w:rPr>
+          <w:lang w:val="en-US"/>
+        </w:rPr>
+        <w:t>So</w:t>
+      </w:r>
+      <w:proofErr w:type="gramEnd"/>
+      <w:r>
+        <w:rPr>
+          <w:lang w:val="en-US"/>
+        </w:rPr>
+        <w:t xml:space="preserve"> a %50 to the timescale would also increase the default 50Hz physics calculations to 75Hz.</w:t>
       </w:r>
     </w:p>
     <w:p>
@@ -1330,7 +1352,21 @@
         <w:rPr>
           <w:lang w:val="en-US"/>
         </w:rPr>
-        <w:t xml:space="preserve"> can training speeds can be set to a variable speed </w:t>
+        <w:t xml:space="preserve"> can </w:t>
+      </w:r>
+      <w:proofErr w:type="gramStart"/>
+      <w:r>
+        <w:rPr>
+          <w:lang w:val="en-US"/>
+        </w:rPr>
+        <w:t>training</w:t>
+      </w:r>
+      <w:proofErr w:type="gramEnd"/>
+      <w:r>
+        <w:rPr>
+          <w:lang w:val="en-US"/>
+        </w:rPr>
+        <w:t xml:space="preserve"> speeds can be set to a variable speed </w:t>
       </w:r>
       <w:proofErr w:type="spellStart"/>
       <w:r>

</xml_diff>

<commit_message>
First trainer commit. Created Unity Hand, started C# interaction script.
</commit_message>
<xml_diff>
--- a/Project Planning.docx
+++ b/Project Planning.docx
@@ -304,7 +304,19 @@
         <w:rPr>
           <w:lang w:val="en-US"/>
         </w:rPr>
-        <w:t>Python Server/AI script</w:t>
+        <w:t xml:space="preserve">Python </w:t>
+      </w:r>
+      <w:r>
+        <w:rPr>
+          <w:lang w:val="en-US"/>
+        </w:rPr>
+        <w:t>machine learning</w:t>
+      </w:r>
+      <w:r>
+        <w:rPr>
+          <w:lang w:val="en-US"/>
+        </w:rPr>
+        <w:t xml:space="preserve"> script</w:t>
       </w:r>
     </w:p>
     <w:p>
@@ -342,19 +354,7 @@
         <w:rPr>
           <w:lang w:val="en-US"/>
         </w:rPr>
-        <w:t>Unity/C# Environment details</w:t>
-      </w:r>
-      <w:r>
-        <w:rPr>
-          <w:lang w:val="en-US"/>
-        </w:rPr>
-        <w:t xml:space="preserve"> (for increase speed)</w:t>
-      </w:r>
-      <w:r>
-        <w:rPr>
-          <w:lang w:val="en-US"/>
-        </w:rPr>
-        <w:t>:</w:t>
+        <w:t>Unity/C# Environment details (for increase speed):</w:t>
       </w:r>
     </w:p>
     <w:p>
@@ -373,45 +373,7 @@
         <w:rPr>
           <w:lang w:val="en-US"/>
         </w:rPr>
-        <w:t>Runs at default 50 fixed updates per second (</w:t>
-      </w:r>
-      <w:proofErr w:type="spellStart"/>
-      <w:r>
-        <w:rPr>
-          <w:lang w:val="en-US"/>
-        </w:rPr>
-        <w:t>Time.fixedDeltaTime</w:t>
-      </w:r>
-      <w:proofErr w:type="spellEnd"/>
-      <w:r>
-        <w:rPr>
-          <w:lang w:val="en-US"/>
-        </w:rPr>
-        <w:t xml:space="preserve"> = 0.0</w:t>
-      </w:r>
-      <w:r>
-        <w:rPr>
-          <w:lang w:val="en-US"/>
-        </w:rPr>
-        <w:t>1</w:t>
-      </w:r>
-      <w:r>
-        <w:rPr>
-          <w:lang w:val="en-US"/>
-        </w:rPr>
-        <w:t xml:space="preserve">f = </w:t>
-      </w:r>
-      <w:r>
-        <w:rPr>
-          <w:lang w:val="en-US"/>
-        </w:rPr>
-        <w:t>10</w:t>
-      </w:r>
-      <w:r>
-        <w:rPr>
-          <w:lang w:val="en-US"/>
-        </w:rPr>
-        <w:t>0Hz).</w:t>
+        <w:t>Runs at default 50 fixed updates per second (Time.fixedDeltaTime = 0.01f = 100Hz).</w:t>
       </w:r>
     </w:p>
     <w:p>
@@ -430,33 +392,7 @@
         <w:rPr>
           <w:lang w:val="en-US"/>
         </w:rPr>
-        <w:t>Runs at default time scaling (</w:t>
-      </w:r>
-      <w:proofErr w:type="spellStart"/>
-      <w:r>
-        <w:rPr>
-          <w:lang w:val="en-US"/>
-        </w:rPr>
-        <w:t>Time.timeScale</w:t>
-      </w:r>
-      <w:proofErr w:type="spellEnd"/>
-      <w:r>
-        <w:rPr>
-          <w:lang w:val="en-US"/>
-        </w:rPr>
-        <w:t xml:space="preserve"> = 1</w:t>
-      </w:r>
-      <w:r>
-        <w:rPr>
-          <w:lang w:val="en-US"/>
-        </w:rPr>
-        <w:t>00</w:t>
-      </w:r>
-      <w:r>
-        <w:rPr>
-          <w:lang w:val="en-US"/>
-        </w:rPr>
-        <w:t>f).</w:t>
+        <w:t>Runs at default time scaling (Time.timeScale = 100f).</w:t>
       </w:r>
     </w:p>
     <w:p>
@@ -475,35 +411,7 @@
         <w:rPr>
           <w:lang w:val="en-US"/>
         </w:rPr>
-        <w:t>Time faster than normal = (0.02/</w:t>
-      </w:r>
-      <w:proofErr w:type="spellStart"/>
-      <w:r>
-        <w:rPr>
-          <w:lang w:val="en-US"/>
-        </w:rPr>
-        <w:t>Time.fixedDeltaTime</w:t>
-      </w:r>
-      <w:proofErr w:type="spellEnd"/>
-      <w:r>
-        <w:rPr>
-          <w:lang w:val="en-US"/>
-        </w:rPr>
-        <w:t>) * (</w:t>
-      </w:r>
-      <w:proofErr w:type="spellStart"/>
-      <w:r>
-        <w:rPr>
-          <w:lang w:val="en-US"/>
-        </w:rPr>
-        <w:t>Time.timeScale</w:t>
-      </w:r>
-      <w:proofErr w:type="spellEnd"/>
-      <w:r>
-        <w:rPr>
-          <w:lang w:val="en-US"/>
-        </w:rPr>
-        <w:t>)</w:t>
+        <w:t>Time faster than normal = (0.02/Time.fixedDeltaTime) * (Time.timeScale)</w:t>
       </w:r>
     </w:p>
     <w:p>
@@ -518,33 +426,11 @@
           <w:lang w:val="en-US"/>
         </w:rPr>
       </w:pPr>
-      <w:proofErr w:type="gramStart"/>
-      <w:r>
-        <w:rPr>
-          <w:lang w:val="en-US"/>
-        </w:rPr>
-        <w:t>So</w:t>
-      </w:r>
-      <w:proofErr w:type="gramEnd"/>
-      <w:r>
-        <w:rPr>
-          <w:lang w:val="en-US"/>
-        </w:rPr>
-        <w:t xml:space="preserve"> 0.01f </w:t>
-      </w:r>
-      <w:proofErr w:type="spellStart"/>
-      <w:r>
-        <w:rPr>
-          <w:lang w:val="en-US"/>
-        </w:rPr>
-        <w:t>fixedDeltaTime</w:t>
-      </w:r>
-      <w:proofErr w:type="spellEnd"/>
-      <w:r>
-        <w:rPr>
-          <w:lang w:val="en-US"/>
-        </w:rPr>
-        <w:t xml:space="preserve"> and 100f timescale would yield 200x speed.</w:t>
+      <w:r>
+        <w:rPr>
+          <w:lang w:val="en-US"/>
+        </w:rPr>
+        <w:t>So 0.01f fixedDeltaTime and 100f timescale would yield 200x speed.</w:t>
       </w:r>
     </w:p>
     <w:p>
@@ -571,21 +457,7 @@
         <w:rPr>
           <w:lang w:val="en-US"/>
         </w:rPr>
-        <w:t xml:space="preserve">: Increasing the time scale speeds up the entire program. </w:t>
-      </w:r>
-      <w:proofErr w:type="gramStart"/>
-      <w:r>
-        <w:rPr>
-          <w:lang w:val="en-US"/>
-        </w:rPr>
-        <w:t>So</w:t>
-      </w:r>
-      <w:proofErr w:type="gramEnd"/>
-      <w:r>
-        <w:rPr>
-          <w:lang w:val="en-US"/>
-        </w:rPr>
-        <w:t xml:space="preserve"> a %50 to the timescale would also increase the default 50Hz physics calculations to 75Hz.</w:t>
+        <w:t>: Increasing the time scale speeds up the entire program. So a %50 to the timescale would also increase the default 50Hz physics calculations to 75Hz.</w:t>
       </w:r>
     </w:p>
     <w:p>
@@ -680,7 +552,7 @@
         <w:rPr>
           <w:lang w:val="en-US"/>
         </w:rPr>
-        <w:t>Python Server/AI script</w:t>
+        <w:t>Python machine learning script</w:t>
       </w:r>
     </w:p>
     <w:p>
@@ -737,21 +609,7 @@
         <w:rPr>
           <w:lang w:val="en-US"/>
         </w:rPr>
-        <w:t>Runs at default 50 fixed updates per second (</w:t>
-      </w:r>
-      <w:proofErr w:type="spellStart"/>
-      <w:r>
-        <w:rPr>
-          <w:lang w:val="en-US"/>
-        </w:rPr>
-        <w:t>Time.fixedDeltaTime</w:t>
-      </w:r>
-      <w:proofErr w:type="spellEnd"/>
-      <w:r>
-        <w:rPr>
-          <w:lang w:val="en-US"/>
-        </w:rPr>
-        <w:t xml:space="preserve"> = 0.02f = 50Hz).</w:t>
+        <w:t>Runs at default 50 fixed updates per second (Time.fixedDeltaTime = 0.02f = 50Hz).</w:t>
       </w:r>
     </w:p>
     <w:p>
@@ -770,21 +628,7 @@
         <w:rPr>
           <w:lang w:val="en-US"/>
         </w:rPr>
-        <w:t>Runs at default time scaling (</w:t>
-      </w:r>
-      <w:proofErr w:type="spellStart"/>
-      <w:r>
-        <w:rPr>
-          <w:lang w:val="en-US"/>
-        </w:rPr>
-        <w:t>Time.timeScale</w:t>
-      </w:r>
-      <w:proofErr w:type="spellEnd"/>
-      <w:r>
-        <w:rPr>
-          <w:lang w:val="en-US"/>
-        </w:rPr>
-        <w:t xml:space="preserve"> = 1f).</w:t>
+        <w:t>Runs at default time scaling (Time.timeScale = 1f).</w:t>
       </w:r>
     </w:p>
     <w:p>
@@ -1200,6 +1044,471 @@
     </w:p>
     <w:p>
       <w:pPr>
+        <w:spacing w:after="0"/>
+        <w:rPr>
+          <w:lang w:val="en-US"/>
+        </w:rPr>
+      </w:pPr>
+    </w:p>
+    <w:p>
+      <w:pPr>
+        <w:spacing w:after="0"/>
+        <w:rPr>
+          <w:lang w:val="en-US"/>
+        </w:rPr>
+      </w:pPr>
+      <w:r>
+        <w:rPr>
+          <w:lang w:val="en-US"/>
+        </w:rPr>
+        <w:t>Unity/Python detailed interaction:</w:t>
+      </w:r>
+    </w:p>
+    <w:p>
+      <w:pPr>
+        <w:pStyle w:val="ListParagraph"/>
+        <w:numPr>
+          <w:ilvl w:val="0"/>
+          <w:numId w:val="5"/>
+        </w:numPr>
+        <w:spacing w:after="0"/>
+        <w:rPr>
+          <w:lang w:val="en-US"/>
+        </w:rPr>
+      </w:pPr>
+      <w:r>
+        <w:rPr>
+          <w:lang w:val="en-US"/>
+        </w:rPr>
+        <w:t>For training:</w:t>
+      </w:r>
+    </w:p>
+    <w:p>
+      <w:pPr>
+        <w:pStyle w:val="ListParagraph"/>
+        <w:numPr>
+          <w:ilvl w:val="1"/>
+          <w:numId w:val="5"/>
+        </w:numPr>
+        <w:spacing w:after="0"/>
+        <w:rPr>
+          <w:lang w:val="en-US"/>
+        </w:rPr>
+      </w:pPr>
+      <w:r>
+        <w:rPr>
+          <w:lang w:val="en-US"/>
+        </w:rPr>
+        <w:t>Unity runs the C# program which calls the python training script as a sub-process.</w:t>
+      </w:r>
+    </w:p>
+    <w:p>
+      <w:pPr>
+        <w:pStyle w:val="ListParagraph"/>
+        <w:numPr>
+          <w:ilvl w:val="2"/>
+          <w:numId w:val="5"/>
+        </w:numPr>
+        <w:spacing w:after="0"/>
+        <w:rPr>
+          <w:lang w:val="en-US"/>
+        </w:rPr>
+      </w:pPr>
+      <w:r>
+        <w:rPr>
+          <w:lang w:val="en-US"/>
+        </w:rPr>
+        <w:t>Creates model with 3*number of limbs inputs.</w:t>
+      </w:r>
+    </w:p>
+    <w:p>
+      <w:pPr>
+        <w:pStyle w:val="ListParagraph"/>
+        <w:numPr>
+          <w:ilvl w:val="2"/>
+          <w:numId w:val="5"/>
+        </w:numPr>
+        <w:spacing w:after="0"/>
+        <w:rPr>
+          <w:lang w:val="en-US"/>
+        </w:rPr>
+      </w:pPr>
+      <w:r>
+        <w:rPr>
+          <w:lang w:val="en-US"/>
+        </w:rPr>
+        <w:t>Training script load</w:t>
+      </w:r>
+      <w:r>
+        <w:rPr>
+          <w:lang w:val="en-US"/>
+        </w:rPr>
+        <w:t>s</w:t>
+      </w:r>
+      <w:r>
+        <w:rPr>
+          <w:lang w:val="en-US"/>
+        </w:rPr>
+        <w:t xml:space="preserve"> in the data</w:t>
+      </w:r>
+      <w:r>
+        <w:rPr>
+          <w:lang w:val="en-US"/>
+        </w:rPr>
+        <w:t>set</w:t>
+      </w:r>
+      <w:r>
+        <w:rPr>
+          <w:lang w:val="en-US"/>
+        </w:rPr>
+        <w:t>.</w:t>
+      </w:r>
+    </w:p>
+    <w:p>
+      <w:pPr>
+        <w:pStyle w:val="ListParagraph"/>
+        <w:numPr>
+          <w:ilvl w:val="2"/>
+          <w:numId w:val="5"/>
+        </w:numPr>
+        <w:spacing w:after="0"/>
+        <w:rPr>
+          <w:lang w:val="en-US"/>
+        </w:rPr>
+      </w:pPr>
+      <w:r>
+        <w:rPr>
+          <w:lang w:val="en-US"/>
+        </w:rPr>
+        <w:t>R</w:t>
+      </w:r>
+      <w:r>
+        <w:rPr>
+          <w:lang w:val="en-US"/>
+        </w:rPr>
+        <w:t>eturns acknowledgement</w:t>
+      </w:r>
+      <w:r>
+        <w:rPr>
+          <w:lang w:val="en-US"/>
+        </w:rPr>
+        <w:t xml:space="preserve"> to C#</w:t>
+      </w:r>
+      <w:r>
+        <w:rPr>
+          <w:lang w:val="en-US"/>
+        </w:rPr>
+        <w:t xml:space="preserve"> (“Ready”)</w:t>
+      </w:r>
+    </w:p>
+    <w:p>
+      <w:pPr>
+        <w:pStyle w:val="ListParagraph"/>
+        <w:numPr>
+          <w:ilvl w:val="2"/>
+          <w:numId w:val="5"/>
+        </w:numPr>
+        <w:spacing w:after="0"/>
+        <w:rPr>
+          <w:lang w:val="en-US"/>
+        </w:rPr>
+      </w:pPr>
+      <w:r>
+        <w:rPr>
+          <w:lang w:val="en-US"/>
+        </w:rPr>
+        <w:t>Sends list of starting angles for the Unity model.</w:t>
+      </w:r>
+    </w:p>
+    <w:p>
+      <w:pPr>
+        <w:pStyle w:val="ListParagraph"/>
+        <w:numPr>
+          <w:ilvl w:val="1"/>
+          <w:numId w:val="5"/>
+        </w:numPr>
+        <w:spacing w:after="0"/>
+        <w:rPr>
+          <w:lang w:val="en-US"/>
+        </w:rPr>
+      </w:pPr>
+      <w:r>
+        <w:rPr>
+          <w:lang w:val="en-US"/>
+        </w:rPr>
+        <w:t>C# saves the starting angles.</w:t>
+      </w:r>
+    </w:p>
+    <w:p>
+      <w:pPr>
+        <w:pStyle w:val="ListParagraph"/>
+        <w:numPr>
+          <w:ilvl w:val="2"/>
+          <w:numId w:val="5"/>
+        </w:numPr>
+        <w:spacing w:after="0"/>
+        <w:rPr>
+          <w:lang w:val="en-US"/>
+        </w:rPr>
+      </w:pPr>
+      <w:r>
+        <w:rPr>
+          <w:lang w:val="en-US"/>
+        </w:rPr>
+        <w:t>Sets up the reset function (vel = 0, acc = 0)</w:t>
+      </w:r>
+    </w:p>
+    <w:p>
+      <w:pPr>
+        <w:pStyle w:val="ListParagraph"/>
+        <w:numPr>
+          <w:ilvl w:val="1"/>
+          <w:numId w:val="5"/>
+        </w:numPr>
+        <w:spacing w:after="0"/>
+        <w:rPr>
+          <w:lang w:val="en-US"/>
+        </w:rPr>
+      </w:pPr>
+      <w:r>
+        <w:rPr>
+          <w:lang w:val="en-US"/>
+        </w:rPr>
+        <w:t xml:space="preserve">Once </w:t>
+      </w:r>
+      <w:r>
+        <w:rPr>
+          <w:lang w:val="en-US"/>
+        </w:rPr>
+        <w:t xml:space="preserve">C# </w:t>
+      </w:r>
+      <w:r>
+        <w:rPr>
+          <w:lang w:val="en-US"/>
+        </w:rPr>
+        <w:t>is ready</w:t>
+      </w:r>
+      <w:r>
+        <w:rPr>
+          <w:lang w:val="en-US"/>
+        </w:rPr>
+        <w:t xml:space="preserve">, </w:t>
+      </w:r>
+      <w:r>
+        <w:rPr>
+          <w:lang w:val="en-US"/>
+        </w:rPr>
+        <w:t>repeats the following</w:t>
+      </w:r>
+      <w:r>
+        <w:rPr>
+          <w:lang w:val="en-US"/>
+        </w:rPr>
+        <w:t>, until python script sends end of training message (“Done”):</w:t>
+      </w:r>
+    </w:p>
+    <w:p>
+      <w:pPr>
+        <w:pStyle w:val="ListParagraph"/>
+        <w:numPr>
+          <w:ilvl w:val="2"/>
+          <w:numId w:val="5"/>
+        </w:numPr>
+        <w:spacing w:after="0"/>
+        <w:rPr>
+          <w:lang w:val="en-US"/>
+        </w:rPr>
+      </w:pPr>
+      <w:r>
+        <w:rPr>
+          <w:lang w:val="en-US"/>
+        </w:rPr>
+        <w:t xml:space="preserve">C# sends set of angles, </w:t>
+      </w:r>
+      <w:r>
+        <w:rPr>
+          <w:lang w:val="en-US"/>
+        </w:rPr>
+        <w:t xml:space="preserve">angular velocities, angular accelerations, </w:t>
+      </w:r>
+      <w:r>
+        <w:rPr>
+          <w:lang w:val="en-US"/>
+        </w:rPr>
+        <w:t>indexed for every finger limb, separated by spaces.</w:t>
+      </w:r>
+    </w:p>
+    <w:p>
+      <w:pPr>
+        <w:pStyle w:val="ListParagraph"/>
+        <w:numPr>
+          <w:ilvl w:val="3"/>
+          <w:numId w:val="5"/>
+        </w:numPr>
+        <w:spacing w:after="0"/>
+        <w:rPr>
+          <w:lang w:val="en-US"/>
+        </w:rPr>
+      </w:pPr>
+      <w:r>
+        <w:rPr>
+          <w:lang w:val="en-US"/>
+        </w:rPr>
+        <w:t>E.g. “ang1 vel1 acc1 ang2 vel2 acc2 ang3 vel3 acc3…”</w:t>
+      </w:r>
+    </w:p>
+    <w:p>
+      <w:pPr>
+        <w:pStyle w:val="ListParagraph"/>
+        <w:numPr>
+          <w:ilvl w:val="3"/>
+          <w:numId w:val="5"/>
+        </w:numPr>
+        <w:spacing w:after="0"/>
+        <w:rPr>
+          <w:lang w:val="en-US"/>
+        </w:rPr>
+      </w:pPr>
+      <w:r>
+        <w:rPr>
+          <w:b/>
+          <w:bCs/>
+          <w:lang w:val="en-US"/>
+        </w:rPr>
+        <w:t>NOTE:</w:t>
+      </w:r>
+      <w:r>
+        <w:rPr>
+          <w:lang w:val="en-US"/>
+        </w:rPr>
+        <w:t xml:space="preserve"> </w:t>
+      </w:r>
+      <w:r>
+        <w:rPr>
+          <w:b/>
+          <w:bCs/>
+          <w:lang w:val="en-US"/>
+        </w:rPr>
+        <w:t>For the first iteration, no accelerations.</w:t>
+      </w:r>
+    </w:p>
+    <w:p>
+      <w:pPr>
+        <w:pStyle w:val="ListParagraph"/>
+        <w:numPr>
+          <w:ilvl w:val="2"/>
+          <w:numId w:val="5"/>
+        </w:numPr>
+        <w:spacing w:after="0"/>
+        <w:rPr>
+          <w:lang w:val="en-US"/>
+        </w:rPr>
+      </w:pPr>
+      <w:r>
+        <w:rPr>
+          <w:lang w:val="en-US"/>
+        </w:rPr>
+        <w:t>Python receives the message, runs the numbers through the model.</w:t>
+      </w:r>
+    </w:p>
+    <w:p>
+      <w:pPr>
+        <w:pStyle w:val="ListParagraph"/>
+        <w:numPr>
+          <w:ilvl w:val="2"/>
+          <w:numId w:val="5"/>
+        </w:numPr>
+        <w:spacing w:after="0"/>
+        <w:rPr>
+          <w:lang w:val="en-US"/>
+        </w:rPr>
+      </w:pPr>
+      <w:r>
+        <w:rPr>
+          <w:lang w:val="en-US"/>
+        </w:rPr>
+        <w:t>Python returns one of the following messages:</w:t>
+      </w:r>
+    </w:p>
+    <w:p>
+      <w:pPr>
+        <w:pStyle w:val="ListParagraph"/>
+        <w:numPr>
+          <w:ilvl w:val="3"/>
+          <w:numId w:val="5"/>
+        </w:numPr>
+        <w:spacing w:after="0"/>
+        <w:rPr>
+          <w:lang w:val="en-US"/>
+        </w:rPr>
+      </w:pPr>
+      <w:r>
+        <w:rPr>
+          <w:lang w:val="en-US"/>
+        </w:rPr>
+        <w:t xml:space="preserve">“Next”: </w:t>
+      </w:r>
+      <w:r>
+        <w:rPr>
+          <w:lang w:val="en-US"/>
+        </w:rPr>
+        <w:t>Algorithm is successful, pass in the next data point.</w:t>
+      </w:r>
+    </w:p>
+    <w:p>
+      <w:pPr>
+        <w:pStyle w:val="ListParagraph"/>
+        <w:numPr>
+          <w:ilvl w:val="3"/>
+          <w:numId w:val="5"/>
+        </w:numPr>
+        <w:spacing w:after="0"/>
+        <w:rPr>
+          <w:lang w:val="en-US"/>
+        </w:rPr>
+      </w:pPr>
+      <w:r>
+        <w:rPr>
+          <w:lang w:val="en-US"/>
+        </w:rPr>
+        <w:t>“Failed”: Call’s ResetHandPhysics() on the model. Resets the sequence.</w:t>
+      </w:r>
+    </w:p>
+    <w:p>
+      <w:pPr>
+        <w:pStyle w:val="ListParagraph"/>
+        <w:numPr>
+          <w:ilvl w:val="3"/>
+          <w:numId w:val="5"/>
+        </w:numPr>
+        <w:spacing w:after="0"/>
+        <w:rPr>
+          <w:lang w:val="en-US"/>
+        </w:rPr>
+      </w:pPr>
+      <w:r>
+        <w:rPr>
+          <w:lang w:val="en-US"/>
+        </w:rPr>
+        <w:t>“Quit”: to stop the C# script.</w:t>
+      </w:r>
+    </w:p>
+    <w:p>
+      <w:pPr>
+        <w:pStyle w:val="ListParagraph"/>
+        <w:numPr>
+          <w:ilvl w:val="2"/>
+          <w:numId w:val="5"/>
+        </w:numPr>
+        <w:spacing w:after="0"/>
+        <w:rPr>
+          <w:lang w:val="en-US"/>
+        </w:rPr>
+      </w:pPr>
+    </w:p>
+    <w:p>
+      <w:pPr>
+        <w:spacing w:after="0"/>
         <w:rPr>
           <w:lang w:val="en-US"/>
         </w:rPr>
@@ -1346,41 +1655,14 @@
         <w:rPr>
           <w:lang w:val="en-US"/>
         </w:rPr>
+        <w:lastRenderedPageBreak/>
         <w:t>Unity/C# Script</w:t>
       </w:r>
       <w:r>
         <w:rPr>
           <w:lang w:val="en-US"/>
         </w:rPr>
-        <w:t xml:space="preserve"> can </w:t>
-      </w:r>
-      <w:proofErr w:type="gramStart"/>
-      <w:r>
-        <w:rPr>
-          <w:lang w:val="en-US"/>
-        </w:rPr>
-        <w:t>training</w:t>
-      </w:r>
-      <w:proofErr w:type="gramEnd"/>
-      <w:r>
-        <w:rPr>
-          <w:lang w:val="en-US"/>
-        </w:rPr>
-        <w:t xml:space="preserve"> speeds can be set to a variable speed </w:t>
-      </w:r>
-      <w:proofErr w:type="spellStart"/>
-      <w:r>
-        <w:rPr>
-          <w:lang w:val="en-US"/>
-        </w:rPr>
-        <w:t>grater</w:t>
-      </w:r>
-      <w:proofErr w:type="spellEnd"/>
-      <w:r>
-        <w:rPr>
-          <w:lang w:val="en-US"/>
-        </w:rPr>
-        <w:t xml:space="preserve"> than 10Hz.</w:t>
+        <w:t xml:space="preserve"> can training speeds can be set to a variable speed grater than 10Hz.</w:t>
       </w:r>
     </w:p>
     <w:sectPr>
@@ -1847,6 +2129,119 @@
       </w:rPr>
     </w:lvl>
   </w:abstractNum>
+  <w:abstractNum w:abstractNumId="4" w15:restartNumberingAfterBreak="0">
+    <w:nsid w:val="7F2D466C"/>
+    <w:multiLevelType w:val="hybridMultilevel"/>
+    <w:tmpl w:val="B2341668"/>
+    <w:lvl w:ilvl="0" w:tplc="10090001">
+      <w:start w:val="1"/>
+      <w:numFmt w:val="bullet"/>
+      <w:lvlText w:val=""/>
+      <w:lvlJc w:val="left"/>
+      <w:pPr>
+        <w:ind w:left="720" w:hanging="360"/>
+      </w:pPr>
+      <w:rPr>
+        <w:rFonts w:ascii="Symbol" w:hAnsi="Symbol" w:hint="default"/>
+      </w:rPr>
+    </w:lvl>
+    <w:lvl w:ilvl="1" w:tplc="10090003">
+      <w:start w:val="1"/>
+      <w:numFmt w:val="bullet"/>
+      <w:lvlText w:val="o"/>
+      <w:lvlJc w:val="left"/>
+      <w:pPr>
+        <w:ind w:left="1440" w:hanging="360"/>
+      </w:pPr>
+      <w:rPr>
+        <w:rFonts w:ascii="Courier New" w:hAnsi="Courier New" w:cs="Courier New" w:hint="default"/>
+      </w:rPr>
+    </w:lvl>
+    <w:lvl w:ilvl="2" w:tplc="10090005">
+      <w:start w:val="1"/>
+      <w:numFmt w:val="bullet"/>
+      <w:lvlText w:val=""/>
+      <w:lvlJc w:val="left"/>
+      <w:pPr>
+        <w:ind w:left="2160" w:hanging="360"/>
+      </w:pPr>
+      <w:rPr>
+        <w:rFonts w:ascii="Wingdings" w:hAnsi="Wingdings" w:hint="default"/>
+      </w:rPr>
+    </w:lvl>
+    <w:lvl w:ilvl="3" w:tplc="10090001">
+      <w:start w:val="1"/>
+      <w:numFmt w:val="bullet"/>
+      <w:lvlText w:val=""/>
+      <w:lvlJc w:val="left"/>
+      <w:pPr>
+        <w:ind w:left="2880" w:hanging="360"/>
+      </w:pPr>
+      <w:rPr>
+        <w:rFonts w:ascii="Symbol" w:hAnsi="Symbol" w:hint="default"/>
+      </w:rPr>
+    </w:lvl>
+    <w:lvl w:ilvl="4" w:tplc="10090003" w:tentative="1">
+      <w:start w:val="1"/>
+      <w:numFmt w:val="bullet"/>
+      <w:lvlText w:val="o"/>
+      <w:lvlJc w:val="left"/>
+      <w:pPr>
+        <w:ind w:left="3600" w:hanging="360"/>
+      </w:pPr>
+      <w:rPr>
+        <w:rFonts w:ascii="Courier New" w:hAnsi="Courier New" w:cs="Courier New" w:hint="default"/>
+      </w:rPr>
+    </w:lvl>
+    <w:lvl w:ilvl="5" w:tplc="10090005" w:tentative="1">
+      <w:start w:val="1"/>
+      <w:numFmt w:val="bullet"/>
+      <w:lvlText w:val=""/>
+      <w:lvlJc w:val="left"/>
+      <w:pPr>
+        <w:ind w:left="4320" w:hanging="360"/>
+      </w:pPr>
+      <w:rPr>
+        <w:rFonts w:ascii="Wingdings" w:hAnsi="Wingdings" w:hint="default"/>
+      </w:rPr>
+    </w:lvl>
+    <w:lvl w:ilvl="6" w:tplc="10090001" w:tentative="1">
+      <w:start w:val="1"/>
+      <w:numFmt w:val="bullet"/>
+      <w:lvlText w:val=""/>
+      <w:lvlJc w:val="left"/>
+      <w:pPr>
+        <w:ind w:left="5040" w:hanging="360"/>
+      </w:pPr>
+      <w:rPr>
+        <w:rFonts w:ascii="Symbol" w:hAnsi="Symbol" w:hint="default"/>
+      </w:rPr>
+    </w:lvl>
+    <w:lvl w:ilvl="7" w:tplc="10090003" w:tentative="1">
+      <w:start w:val="1"/>
+      <w:numFmt w:val="bullet"/>
+      <w:lvlText w:val="o"/>
+      <w:lvlJc w:val="left"/>
+      <w:pPr>
+        <w:ind w:left="5760" w:hanging="360"/>
+      </w:pPr>
+      <w:rPr>
+        <w:rFonts w:ascii="Courier New" w:hAnsi="Courier New" w:cs="Courier New" w:hint="default"/>
+      </w:rPr>
+    </w:lvl>
+    <w:lvl w:ilvl="8" w:tplc="10090005" w:tentative="1">
+      <w:start w:val="1"/>
+      <w:numFmt w:val="bullet"/>
+      <w:lvlText w:val=""/>
+      <w:lvlJc w:val="left"/>
+      <w:pPr>
+        <w:ind w:left="6480" w:hanging="360"/>
+      </w:pPr>
+      <w:rPr>
+        <w:rFonts w:ascii="Wingdings" w:hAnsi="Wingdings" w:hint="default"/>
+      </w:rPr>
+    </w:lvl>
+  </w:abstractNum>
   <w:num w:numId="1">
     <w:abstractNumId w:val="1"/>
   </w:num>
@@ -1858,6 +2253,9 @@
   </w:num>
   <w:num w:numId="4">
     <w:abstractNumId w:val="3"/>
+  </w:num>
+  <w:num w:numId="5">
+    <w:abstractNumId w:val="4"/>
   </w:num>
 </w:numbering>
 </file>

</xml_diff>

<commit_message>
First version of C# training script complete.
</commit_message>
<xml_diff>
--- a/Project Planning.docx
+++ b/Project Planning.docx
@@ -373,7 +373,21 @@
         <w:rPr>
           <w:lang w:val="en-US"/>
         </w:rPr>
-        <w:t>Runs at default 50 fixed updates per second (Time.fixedDeltaTime = 0.01f = 100Hz).</w:t>
+        <w:t>Runs at default 50 fixed updates per second (</w:t>
+      </w:r>
+      <w:proofErr w:type="spellStart"/>
+      <w:r>
+        <w:rPr>
+          <w:lang w:val="en-US"/>
+        </w:rPr>
+        <w:t>Time.fixedDeltaTime</w:t>
+      </w:r>
+      <w:proofErr w:type="spellEnd"/>
+      <w:r>
+        <w:rPr>
+          <w:lang w:val="en-US"/>
+        </w:rPr>
+        <w:t xml:space="preserve"> = 0.01f = 100Hz).</w:t>
       </w:r>
     </w:p>
     <w:p>
@@ -392,7 +406,21 @@
         <w:rPr>
           <w:lang w:val="en-US"/>
         </w:rPr>
-        <w:t>Runs at default time scaling (Time.timeScale = 100f).</w:t>
+        <w:t>Runs at default time scaling (</w:t>
+      </w:r>
+      <w:proofErr w:type="spellStart"/>
+      <w:r>
+        <w:rPr>
+          <w:lang w:val="en-US"/>
+        </w:rPr>
+        <w:t>Time.timeScale</w:t>
+      </w:r>
+      <w:proofErr w:type="spellEnd"/>
+      <w:r>
+        <w:rPr>
+          <w:lang w:val="en-US"/>
+        </w:rPr>
+        <w:t xml:space="preserve"> = 100f).</w:t>
       </w:r>
     </w:p>
     <w:p>
@@ -411,7 +439,35 @@
         <w:rPr>
           <w:lang w:val="en-US"/>
         </w:rPr>
-        <w:t>Time faster than normal = (0.02/Time.fixedDeltaTime) * (Time.timeScale)</w:t>
+        <w:t>Time faster than normal = (0.02/</w:t>
+      </w:r>
+      <w:proofErr w:type="spellStart"/>
+      <w:r>
+        <w:rPr>
+          <w:lang w:val="en-US"/>
+        </w:rPr>
+        <w:t>Time.fixedDeltaTime</w:t>
+      </w:r>
+      <w:proofErr w:type="spellEnd"/>
+      <w:r>
+        <w:rPr>
+          <w:lang w:val="en-US"/>
+        </w:rPr>
+        <w:t>) * (</w:t>
+      </w:r>
+      <w:proofErr w:type="spellStart"/>
+      <w:r>
+        <w:rPr>
+          <w:lang w:val="en-US"/>
+        </w:rPr>
+        <w:t>Time.timeScale</w:t>
+      </w:r>
+      <w:proofErr w:type="spellEnd"/>
+      <w:r>
+        <w:rPr>
+          <w:lang w:val="en-US"/>
+        </w:rPr>
+        <w:t>)</w:t>
       </w:r>
     </w:p>
     <w:p>
@@ -426,11 +482,33 @@
           <w:lang w:val="en-US"/>
         </w:rPr>
       </w:pPr>
-      <w:r>
-        <w:rPr>
-          <w:lang w:val="en-US"/>
-        </w:rPr>
-        <w:t>So 0.01f fixedDeltaTime and 100f timescale would yield 200x speed.</w:t>
+      <w:proofErr w:type="gramStart"/>
+      <w:r>
+        <w:rPr>
+          <w:lang w:val="en-US"/>
+        </w:rPr>
+        <w:t>So</w:t>
+      </w:r>
+      <w:proofErr w:type="gramEnd"/>
+      <w:r>
+        <w:rPr>
+          <w:lang w:val="en-US"/>
+        </w:rPr>
+        <w:t xml:space="preserve"> 0.01f </w:t>
+      </w:r>
+      <w:proofErr w:type="spellStart"/>
+      <w:r>
+        <w:rPr>
+          <w:lang w:val="en-US"/>
+        </w:rPr>
+        <w:t>fixedDeltaTime</w:t>
+      </w:r>
+      <w:proofErr w:type="spellEnd"/>
+      <w:r>
+        <w:rPr>
+          <w:lang w:val="en-US"/>
+        </w:rPr>
+        <w:t xml:space="preserve"> and 100f timescale would yield 200x speed.</w:t>
       </w:r>
     </w:p>
     <w:p>
@@ -457,7 +535,21 @@
         <w:rPr>
           <w:lang w:val="en-US"/>
         </w:rPr>
-        <w:t>: Increasing the time scale speeds up the entire program. So a %50 to the timescale would also increase the default 50Hz physics calculations to 75Hz.</w:t>
+        <w:t xml:space="preserve">: Increasing the time scale speeds up the entire program. </w:t>
+      </w:r>
+      <w:proofErr w:type="gramStart"/>
+      <w:r>
+        <w:rPr>
+          <w:lang w:val="en-US"/>
+        </w:rPr>
+        <w:t>So</w:t>
+      </w:r>
+      <w:proofErr w:type="gramEnd"/>
+      <w:r>
+        <w:rPr>
+          <w:lang w:val="en-US"/>
+        </w:rPr>
+        <w:t xml:space="preserve"> a %50 to the timescale would also increase the default 50Hz physics calculations to 75Hz.</w:t>
       </w:r>
     </w:p>
     <w:p>
@@ -609,7 +701,21 @@
         <w:rPr>
           <w:lang w:val="en-US"/>
         </w:rPr>
-        <w:t>Runs at default 50 fixed updates per second (Time.fixedDeltaTime = 0.02f = 50Hz).</w:t>
+        <w:t>Runs at default 50 fixed updates per second (</w:t>
+      </w:r>
+      <w:proofErr w:type="spellStart"/>
+      <w:r>
+        <w:rPr>
+          <w:lang w:val="en-US"/>
+        </w:rPr>
+        <w:t>Time.fixedDeltaTime</w:t>
+      </w:r>
+      <w:proofErr w:type="spellEnd"/>
+      <w:r>
+        <w:rPr>
+          <w:lang w:val="en-US"/>
+        </w:rPr>
+        <w:t xml:space="preserve"> = 0.02f = 50Hz).</w:t>
       </w:r>
     </w:p>
     <w:p>
@@ -628,7 +734,21 @@
         <w:rPr>
           <w:lang w:val="en-US"/>
         </w:rPr>
-        <w:t>Runs at default time scaling (Time.timeScale = 1f).</w:t>
+        <w:t>Runs at default time scaling (</w:t>
+      </w:r>
+      <w:proofErr w:type="spellStart"/>
+      <w:r>
+        <w:rPr>
+          <w:lang w:val="en-US"/>
+        </w:rPr>
+        <w:t>Time.timeScale</w:t>
+      </w:r>
+      <w:proofErr w:type="spellEnd"/>
+      <w:r>
+        <w:rPr>
+          <w:lang w:val="en-US"/>
+        </w:rPr>
+        <w:t xml:space="preserve"> = 1f).</w:t>
       </w:r>
     </w:p>
     <w:p>
@@ -1052,15 +1172,29 @@
     </w:p>
     <w:p>
       <w:pPr>
-        <w:spacing w:after="0"/>
-        <w:rPr>
-          <w:lang w:val="en-US"/>
-        </w:rPr>
-      </w:pPr>
-      <w:r>
-        <w:rPr>
-          <w:lang w:val="en-US"/>
-        </w:rPr>
+        <w:rPr>
+          <w:lang w:val="en-US"/>
+        </w:rPr>
+      </w:pPr>
+      <w:r>
+        <w:rPr>
+          <w:lang w:val="en-US"/>
+        </w:rPr>
+        <w:br w:type="page"/>
+      </w:r>
+    </w:p>
+    <w:p>
+      <w:pPr>
+        <w:spacing w:after="0"/>
+        <w:rPr>
+          <w:lang w:val="en-US"/>
+        </w:rPr>
+      </w:pPr>
+      <w:r>
+        <w:rPr>
+          <w:lang w:val="en-US"/>
+        </w:rPr>
+        <w:lastRenderedPageBreak/>
         <w:t>Unity/Python detailed interaction:</w:t>
       </w:r>
     </w:p>
@@ -1099,7 +1233,13 @@
         <w:rPr>
           <w:lang w:val="en-US"/>
         </w:rPr>
-        <w:t>Unity runs the C# program which calls the python training script as a sub-process.</w:t>
+        <w:t>Unity runs the C# program which calls the python training script as a sub-process</w:t>
+      </w:r>
+      <w:r>
+        <w:rPr>
+          <w:lang w:val="en-US"/>
+        </w:rPr>
+        <w:t>:</w:t>
       </w:r>
     </w:p>
     <w:p>
@@ -1118,7 +1258,51 @@
         <w:rPr>
           <w:lang w:val="en-US"/>
         </w:rPr>
-        <w:t>Creates model with 3*number of limbs inputs.</w:t>
+        <w:t xml:space="preserve">Creates model with </w:t>
+      </w:r>
+      <w:r>
+        <w:rPr>
+          <w:lang w:val="en-US"/>
+        </w:rPr>
+        <w:t>2</w:t>
+      </w:r>
+      <w:r>
+        <w:rPr>
+          <w:lang w:val="en-US"/>
+        </w:rPr>
+        <w:t xml:space="preserve">(3 including </w:t>
+      </w:r>
+      <w:proofErr w:type="gramStart"/>
+      <w:r>
+        <w:rPr>
+          <w:lang w:val="en-US"/>
+        </w:rPr>
+        <w:t>acceleration)</w:t>
+      </w:r>
+      <w:r>
+        <w:rPr>
+          <w:lang w:val="en-US"/>
+        </w:rPr>
+        <w:t>*</w:t>
+      </w:r>
+      <w:proofErr w:type="gramEnd"/>
+      <w:r>
+        <w:rPr>
+          <w:lang w:val="en-US"/>
+        </w:rPr>
+        <w:t xml:space="preserve">number of limbs </w:t>
+      </w:r>
+      <w:r>
+        <w:rPr>
+          <w:lang w:val="en-US"/>
+        </w:rPr>
+        <w:t xml:space="preserve">+ number of sensors = number of </w:t>
+      </w:r>
+      <w:r>
+        <w:rPr>
+          <w:lang w:val="en-US"/>
+        </w:rPr>
+        <w:t>inputs.</w:t>
       </w:r>
     </w:p>
     <w:p>
@@ -1350,11 +1534,19 @@
           <w:lang w:val="en-US"/>
         </w:rPr>
       </w:pPr>
-      <w:r>
-        <w:rPr>
-          <w:lang w:val="en-US"/>
-        </w:rPr>
-        <w:t>E.g. “ang1 vel1 acc1 ang2 vel2 acc2 ang3 vel3 acc3…”</w:t>
+      <w:proofErr w:type="gramStart"/>
+      <w:r>
+        <w:rPr>
+          <w:lang w:val="en-US"/>
+        </w:rPr>
+        <w:t>E.g.</w:t>
+      </w:r>
+      <w:proofErr w:type="gramEnd"/>
+      <w:r>
+        <w:rPr>
+          <w:lang w:val="en-US"/>
+        </w:rPr>
+        <w:t xml:space="preserve"> “ang1 vel1 acc1 ang2 vel2 acc2 ang3 vel3 acc3…”</w:t>
       </w:r>
     </w:p>
     <w:p>
@@ -1446,13 +1638,7 @@
         <w:rPr>
           <w:lang w:val="en-US"/>
         </w:rPr>
-        <w:t xml:space="preserve">“Next”: </w:t>
-      </w:r>
-      <w:r>
-        <w:rPr>
-          <w:lang w:val="en-US"/>
-        </w:rPr>
-        <w:t>Algorithm is successful, pass in the next data point.</w:t>
+        <w:t>“Next”: Algorithm is successful, pass in the next data point.</w:t>
       </w:r>
     </w:p>
     <w:p>
@@ -1471,7 +1657,41 @@
         <w:rPr>
           <w:lang w:val="en-US"/>
         </w:rPr>
-        <w:t>“Failed”: Call’s ResetHandPhysics() on the model. Resets the sequence.</w:t>
+        <w:t>“</w:t>
+      </w:r>
+      <w:r>
+        <w:rPr>
+          <w:lang w:val="en-US"/>
+        </w:rPr>
+        <w:t>Reset</w:t>
+      </w:r>
+      <w:r>
+        <w:rPr>
+          <w:lang w:val="en-US"/>
+        </w:rPr>
+        <w:t xml:space="preserve">”: Call’s </w:t>
+      </w:r>
+      <w:proofErr w:type="spellStart"/>
+      <w:proofErr w:type="gramStart"/>
+      <w:r>
+        <w:rPr>
+          <w:lang w:val="en-US"/>
+        </w:rPr>
+        <w:t>ResetHandPhysics</w:t>
+      </w:r>
+      <w:proofErr w:type="spellEnd"/>
+      <w:r>
+        <w:rPr>
+          <w:lang w:val="en-US"/>
+        </w:rPr>
+        <w:t>(</w:t>
+      </w:r>
+      <w:proofErr w:type="gramEnd"/>
+      <w:r>
+        <w:rPr>
+          <w:lang w:val="en-US"/>
+        </w:rPr>
+        <w:t>) on the model. Resets the sequence.</w:t>
       </w:r>
     </w:p>
     <w:p>
@@ -1497,9 +1717,1739 @@
       <w:pPr>
         <w:pStyle w:val="ListParagraph"/>
         <w:numPr>
-          <w:ilvl w:val="2"/>
+          <w:ilvl w:val="1"/>
           <w:numId w:val="5"/>
         </w:numPr>
+        <w:spacing w:after="0"/>
+        <w:rPr>
+          <w:lang w:val="en-US"/>
+        </w:rPr>
+      </w:pPr>
+      <w:r>
+        <w:rPr>
+          <w:lang w:val="en-US"/>
+        </w:rPr>
+        <w:t xml:space="preserve">SEE </w:t>
+      </w:r>
+      <w:proofErr w:type="gramStart"/>
+      <w:r>
+        <w:rPr>
+          <w:lang w:val="en-US"/>
+        </w:rPr>
+        <w:t>TIME LINE</w:t>
+      </w:r>
+      <w:proofErr w:type="gramEnd"/>
+      <w:r>
+        <w:rPr>
+          <w:lang w:val="en-US"/>
+        </w:rPr>
+        <w:t xml:space="preserve"> BELOW FOR DETAILS.</w:t>
+      </w:r>
+    </w:p>
+    <w:p>
+      <w:pPr>
+        <w:rPr>
+          <w:lang w:val="en-US"/>
+        </w:rPr>
+      </w:pPr>
+      <w:r>
+        <w:rPr>
+          <w:lang w:val="en-US"/>
+        </w:rPr>
+        <w:br w:type="page"/>
+      </w:r>
+    </w:p>
+    <w:p>
+      <w:pPr>
+        <w:spacing w:after="0"/>
+        <w:rPr>
+          <w:b/>
+          <w:bCs/>
+          <w:sz w:val="40"/>
+          <w:szCs w:val="40"/>
+          <w:lang w:val="en-US"/>
+        </w:rPr>
+      </w:pPr>
+      <w:r>
+        <w:rPr>
+          <w:b/>
+          <w:bCs/>
+          <w:sz w:val="40"/>
+          <w:szCs w:val="40"/>
+          <w:lang w:val="en-US"/>
+        </w:rPr>
+        <w:lastRenderedPageBreak/>
+        <w:t>C#-Python Training Protocol:</w:t>
+      </w:r>
+    </w:p>
+    <w:tbl>
+      <w:tblPr>
+        <w:tblStyle w:val="TableGrid"/>
+        <w:tblW w:w="10627" w:type="dxa"/>
+        <w:tblLook w:val="04A0" w:firstRow="1" w:lastRow="0" w:firstColumn="1" w:lastColumn="0" w:noHBand="0" w:noVBand="1"/>
+      </w:tblPr>
+      <w:tblGrid>
+        <w:gridCol w:w="988"/>
+        <w:gridCol w:w="4252"/>
+        <w:gridCol w:w="5387"/>
+      </w:tblGrid>
+      <w:tr>
+        <w:tc>
+          <w:tcPr>
+            <w:tcW w:w="988" w:type="dxa"/>
+          </w:tcPr>
+          <w:p>
+            <w:pPr>
+              <w:rPr>
+                <w:lang w:val="en-US"/>
+              </w:rPr>
+            </w:pPr>
+            <w:r>
+              <w:rPr>
+                <w:lang w:val="en-US"/>
+              </w:rPr>
+              <w:t>Step:</w:t>
+            </w:r>
+          </w:p>
+        </w:tc>
+        <w:tc>
+          <w:tcPr>
+            <w:tcW w:w="4252" w:type="dxa"/>
+          </w:tcPr>
+          <w:p>
+            <w:pPr>
+              <w:rPr>
+                <w:lang w:val="en-US"/>
+              </w:rPr>
+            </w:pPr>
+            <w:r>
+              <w:rPr>
+                <w:lang w:val="en-US"/>
+              </w:rPr>
+              <w:t>C# Training Script</w:t>
+            </w:r>
+          </w:p>
+        </w:tc>
+        <w:tc>
+          <w:tcPr>
+            <w:tcW w:w="5387" w:type="dxa"/>
+          </w:tcPr>
+          <w:p>
+            <w:pPr>
+              <w:rPr>
+                <w:lang w:val="en-US"/>
+              </w:rPr>
+            </w:pPr>
+            <w:r>
+              <w:rPr>
+                <w:lang w:val="en-US"/>
+              </w:rPr>
+              <w:t>Python Training Script</w:t>
+            </w:r>
+          </w:p>
+        </w:tc>
+      </w:tr>
+      <w:tr>
+        <w:tc>
+          <w:tcPr>
+            <w:tcW w:w="988" w:type="dxa"/>
+          </w:tcPr>
+          <w:p>
+            <w:pPr>
+              <w:rPr>
+                <w:lang w:val="en-US"/>
+              </w:rPr>
+            </w:pPr>
+            <w:r>
+              <w:rPr>
+                <w:lang w:val="en-US"/>
+              </w:rPr>
+              <w:t>Reset-0</w:t>
+            </w:r>
+          </w:p>
+        </w:tc>
+        <w:tc>
+          <w:tcPr>
+            <w:tcW w:w="4252" w:type="dxa"/>
+          </w:tcPr>
+          <w:p>
+            <w:pPr>
+              <w:rPr>
+                <w:sz w:val="20"/>
+                <w:szCs w:val="20"/>
+                <w:lang w:val="en-US"/>
+              </w:rPr>
+            </w:pPr>
+            <w:r>
+              <w:rPr>
+                <w:sz w:val="20"/>
+                <w:szCs w:val="20"/>
+                <w:lang w:val="en-US"/>
+              </w:rPr>
+              <w:t>- Receives “Reset” from Python</w:t>
+            </w:r>
+          </w:p>
+          <w:p>
+            <w:pPr>
+              <w:rPr>
+                <w:sz w:val="20"/>
+                <w:szCs w:val="20"/>
+                <w:lang w:val="en-US"/>
+              </w:rPr>
+            </w:pPr>
+            <w:r>
+              <w:rPr>
+                <w:sz w:val="20"/>
+                <w:szCs w:val="20"/>
+                <w:lang w:val="en-US"/>
+              </w:rPr>
+              <w:t xml:space="preserve">- Prints to console the </w:t>
+            </w:r>
+            <w:proofErr w:type="spellStart"/>
+            <w:r>
+              <w:rPr>
+                <w:sz w:val="20"/>
+                <w:szCs w:val="20"/>
+                <w:lang w:val="en-US"/>
+              </w:rPr>
+              <w:t>resetCount</w:t>
+            </w:r>
+            <w:proofErr w:type="spellEnd"/>
+            <w:r>
+              <w:rPr>
+                <w:sz w:val="20"/>
+                <w:szCs w:val="20"/>
+                <w:lang w:val="en-US"/>
+              </w:rPr>
+              <w:t>.</w:t>
+            </w:r>
+          </w:p>
+        </w:tc>
+        <w:tc>
+          <w:tcPr>
+            <w:tcW w:w="5387" w:type="dxa"/>
+          </w:tcPr>
+          <w:p>
+            <w:pPr>
+              <w:rPr>
+                <w:sz w:val="20"/>
+                <w:szCs w:val="20"/>
+                <w:lang w:val="en-US"/>
+              </w:rPr>
+            </w:pPr>
+            <w:r>
+              <w:rPr>
+                <w:sz w:val="20"/>
+                <w:szCs w:val="20"/>
+                <w:lang w:val="en-US"/>
+              </w:rPr>
+              <w:t>- Python sends “Reset” to C#</w:t>
+            </w:r>
+          </w:p>
+        </w:tc>
+      </w:tr>
+      <w:tr>
+        <w:tc>
+          <w:tcPr>
+            <w:tcW w:w="988" w:type="dxa"/>
+          </w:tcPr>
+          <w:p>
+            <w:pPr>
+              <w:rPr>
+                <w:lang w:val="en-US"/>
+              </w:rPr>
+            </w:pPr>
+            <w:r>
+              <w:rPr>
+                <w:lang w:val="en-US"/>
+              </w:rPr>
+              <w:t>Reset-1</w:t>
+            </w:r>
+          </w:p>
+        </w:tc>
+        <w:tc>
+          <w:tcPr>
+            <w:tcW w:w="4252" w:type="dxa"/>
+          </w:tcPr>
+          <w:p>
+            <w:pPr>
+              <w:rPr>
+                <w:sz w:val="20"/>
+                <w:szCs w:val="20"/>
+                <w:lang w:val="en-US"/>
+              </w:rPr>
+            </w:pPr>
+            <w:r>
+              <w:rPr>
+                <w:sz w:val="20"/>
+                <w:szCs w:val="20"/>
+                <w:lang w:val="en-US"/>
+              </w:rPr>
+              <w:t>- Resets all velocities and acceleration to 0.</w:t>
+            </w:r>
+          </w:p>
+          <w:p>
+            <w:pPr>
+              <w:rPr>
+                <w:sz w:val="20"/>
+                <w:szCs w:val="20"/>
+                <w:lang w:val="en-US"/>
+              </w:rPr>
+            </w:pPr>
+            <w:r>
+              <w:rPr>
+                <w:sz w:val="20"/>
+                <w:szCs w:val="20"/>
+                <w:lang w:val="en-US"/>
+              </w:rPr>
+              <w:t>- Sets all angles to start angles.</w:t>
+            </w:r>
+          </w:p>
+          <w:p>
+            <w:pPr>
+              <w:rPr>
+                <w:sz w:val="20"/>
+                <w:szCs w:val="20"/>
+                <w:lang w:val="en-US"/>
+              </w:rPr>
+            </w:pPr>
+            <w:r>
+              <w:rPr>
+                <w:sz w:val="20"/>
+                <w:szCs w:val="20"/>
+                <w:lang w:val="en-US"/>
+              </w:rPr>
+              <w:t xml:space="preserve">- Sets </w:t>
+            </w:r>
+            <w:proofErr w:type="spellStart"/>
+            <w:r>
+              <w:rPr>
+                <w:sz w:val="20"/>
+                <w:szCs w:val="20"/>
+                <w:lang w:val="en-US"/>
+              </w:rPr>
+              <w:t>sequenceStartTimer</w:t>
+            </w:r>
+            <w:r>
+              <w:rPr>
+                <w:sz w:val="20"/>
+                <w:szCs w:val="20"/>
+                <w:lang w:val="en-US"/>
+              </w:rPr>
+              <w:t>Ms</w:t>
+            </w:r>
+            <w:proofErr w:type="spellEnd"/>
+            <w:r>
+              <w:rPr>
+                <w:sz w:val="20"/>
+                <w:szCs w:val="20"/>
+                <w:lang w:val="en-US"/>
+              </w:rPr>
+              <w:t xml:space="preserve"> = </w:t>
+            </w:r>
+            <w:proofErr w:type="spellStart"/>
+            <w:r>
+              <w:rPr>
+                <w:sz w:val="20"/>
+                <w:szCs w:val="20"/>
+                <w:lang w:val="en-US"/>
+              </w:rPr>
+              <w:t>Time.CurrentMs</w:t>
+            </w:r>
+            <w:proofErr w:type="spellEnd"/>
+            <w:r>
+              <w:rPr>
+                <w:sz w:val="20"/>
+                <w:szCs w:val="20"/>
+                <w:lang w:val="en-US"/>
+              </w:rPr>
+              <w:t>()</w:t>
+            </w:r>
+          </w:p>
+        </w:tc>
+        <w:tc>
+          <w:tcPr>
+            <w:tcW w:w="5387" w:type="dxa"/>
+          </w:tcPr>
+          <w:p>
+            <w:pPr>
+              <w:rPr>
+                <w:sz w:val="20"/>
+                <w:szCs w:val="20"/>
+                <w:lang w:val="en-US"/>
+              </w:rPr>
+            </w:pPr>
+            <w:r>
+              <w:rPr>
+                <w:sz w:val="20"/>
+                <w:szCs w:val="20"/>
+                <w:lang w:val="en-US"/>
+              </w:rPr>
+              <w:t xml:space="preserve">- Brings </w:t>
+            </w:r>
+            <w:r>
+              <w:rPr>
+                <w:sz w:val="20"/>
+                <w:szCs w:val="20"/>
+                <w:lang w:val="en-US"/>
+              </w:rPr>
+              <w:t xml:space="preserve">train </w:t>
+            </w:r>
+            <w:r>
+              <w:rPr>
+                <w:sz w:val="20"/>
+                <w:szCs w:val="20"/>
+                <w:lang w:val="en-US"/>
+              </w:rPr>
+              <w:t>up-to pointer back to frame #0.</w:t>
+            </w:r>
+          </w:p>
+          <w:p>
+            <w:pPr>
+              <w:rPr>
+                <w:sz w:val="20"/>
+                <w:szCs w:val="20"/>
+                <w:lang w:val="en-US"/>
+              </w:rPr>
+            </w:pPr>
+            <w:r>
+              <w:rPr>
+                <w:sz w:val="20"/>
+                <w:szCs w:val="20"/>
+                <w:lang w:val="en-US"/>
+              </w:rPr>
+              <w:t>- Corrects the model</w:t>
+            </w:r>
+            <w:r>
+              <w:rPr>
+                <w:sz w:val="20"/>
+                <w:szCs w:val="20"/>
+                <w:lang w:val="en-US"/>
+              </w:rPr>
+              <w:t xml:space="preserve"> (if applicable)</w:t>
+            </w:r>
+            <w:r>
+              <w:rPr>
+                <w:sz w:val="20"/>
+                <w:szCs w:val="20"/>
+                <w:lang w:val="en-US"/>
+              </w:rPr>
+              <w:t>.</w:t>
+            </w:r>
+          </w:p>
+        </w:tc>
+      </w:tr>
+      <w:tr>
+        <w:tc>
+          <w:tcPr>
+            <w:tcW w:w="988" w:type="dxa"/>
+          </w:tcPr>
+          <w:p>
+            <w:pPr>
+              <w:rPr>
+                <w:lang w:val="en-US"/>
+              </w:rPr>
+            </w:pPr>
+            <w:r>
+              <w:rPr>
+                <w:lang w:val="en-US"/>
+              </w:rPr>
+              <w:t>Reset-2</w:t>
+            </w:r>
+          </w:p>
+        </w:tc>
+        <w:tc>
+          <w:tcPr>
+            <w:tcW w:w="4252" w:type="dxa"/>
+          </w:tcPr>
+          <w:p>
+            <w:pPr>
+              <w:rPr>
+                <w:sz w:val="20"/>
+                <w:szCs w:val="20"/>
+                <w:lang w:val="en-US"/>
+              </w:rPr>
+            </w:pPr>
+            <w:r>
+              <w:rPr>
+                <w:sz w:val="20"/>
+                <w:szCs w:val="20"/>
+                <w:lang w:val="en-US"/>
+              </w:rPr>
+              <w:t>- Receives “Ready” from Python script</w:t>
+            </w:r>
+          </w:p>
+        </w:tc>
+        <w:tc>
+          <w:tcPr>
+            <w:tcW w:w="5387" w:type="dxa"/>
+          </w:tcPr>
+          <w:p>
+            <w:pPr>
+              <w:rPr>
+                <w:sz w:val="20"/>
+                <w:szCs w:val="20"/>
+                <w:lang w:val="en-US"/>
+              </w:rPr>
+            </w:pPr>
+            <w:r>
+              <w:rPr>
+                <w:sz w:val="20"/>
+                <w:szCs w:val="20"/>
+                <w:lang w:val="en-US"/>
+              </w:rPr>
+              <w:t>- Sends “Ready” to C# script</w:t>
+            </w:r>
+          </w:p>
+        </w:tc>
+      </w:tr>
+      <w:tr>
+        <w:tc>
+          <w:tcPr>
+            <w:tcW w:w="988" w:type="dxa"/>
+          </w:tcPr>
+          <w:p>
+            <w:pPr>
+              <w:rPr>
+                <w:lang w:val="en-US"/>
+              </w:rPr>
+            </w:pPr>
+            <w:r>
+              <w:rPr>
+                <w:lang w:val="en-US"/>
+              </w:rPr>
+              <w:t>Reset-</w:t>
+            </w:r>
+            <w:r>
+              <w:rPr>
+                <w:lang w:val="en-US"/>
+              </w:rPr>
+              <w:t>3</w:t>
+            </w:r>
+          </w:p>
+        </w:tc>
+        <w:tc>
+          <w:tcPr>
+            <w:tcW w:w="4252" w:type="dxa"/>
+          </w:tcPr>
+          <w:p>
+            <w:pPr>
+              <w:rPr>
+                <w:sz w:val="20"/>
+                <w:szCs w:val="20"/>
+                <w:lang w:val="en-US"/>
+              </w:rPr>
+            </w:pPr>
+            <w:r>
+              <w:rPr>
+                <w:sz w:val="20"/>
+                <w:szCs w:val="20"/>
+                <w:lang w:val="en-US"/>
+              </w:rPr>
+              <w:t>- Sends “Ready” to Python script</w:t>
+            </w:r>
+          </w:p>
+        </w:tc>
+        <w:tc>
+          <w:tcPr>
+            <w:tcW w:w="5387" w:type="dxa"/>
+          </w:tcPr>
+          <w:p>
+            <w:pPr>
+              <w:rPr>
+                <w:sz w:val="20"/>
+                <w:szCs w:val="20"/>
+                <w:lang w:val="en-US"/>
+              </w:rPr>
+            </w:pPr>
+            <w:r>
+              <w:rPr>
+                <w:sz w:val="20"/>
+                <w:szCs w:val="20"/>
+                <w:lang w:val="en-US"/>
+              </w:rPr>
+              <w:t>- Receives “Ready” from C# script</w:t>
+            </w:r>
+          </w:p>
+        </w:tc>
+      </w:tr>
+      <w:tr>
+        <w:tc>
+          <w:tcPr>
+            <w:tcW w:w="988" w:type="dxa"/>
+          </w:tcPr>
+          <w:p>
+            <w:pPr>
+              <w:rPr>
+                <w:lang w:val="en-US"/>
+              </w:rPr>
+            </w:pPr>
+          </w:p>
+        </w:tc>
+        <w:tc>
+          <w:tcPr>
+            <w:tcW w:w="4252" w:type="dxa"/>
+          </w:tcPr>
+          <w:p>
+            <w:pPr>
+              <w:rPr>
+                <w:sz w:val="20"/>
+                <w:szCs w:val="20"/>
+                <w:lang w:val="en-US"/>
+              </w:rPr>
+            </w:pPr>
+          </w:p>
+        </w:tc>
+        <w:tc>
+          <w:tcPr>
+            <w:tcW w:w="5387" w:type="dxa"/>
+          </w:tcPr>
+          <w:p>
+            <w:pPr>
+              <w:rPr>
+                <w:sz w:val="20"/>
+                <w:szCs w:val="20"/>
+                <w:lang w:val="en-US"/>
+              </w:rPr>
+            </w:pPr>
+          </w:p>
+        </w:tc>
+      </w:tr>
+      <w:tr>
+        <w:tc>
+          <w:tcPr>
+            <w:tcW w:w="988" w:type="dxa"/>
+          </w:tcPr>
+          <w:p>
+            <w:pPr>
+              <w:rPr>
+                <w:lang w:val="en-US"/>
+              </w:rPr>
+            </w:pPr>
+            <w:r>
+              <w:rPr>
+                <w:lang w:val="en-US"/>
+              </w:rPr>
+              <w:t>Loop-0</w:t>
+            </w:r>
+          </w:p>
+        </w:tc>
+        <w:tc>
+          <w:tcPr>
+            <w:tcW w:w="4252" w:type="dxa"/>
+          </w:tcPr>
+          <w:p>
+            <w:pPr>
+              <w:rPr>
+                <w:sz w:val="20"/>
+                <w:szCs w:val="20"/>
+                <w:lang w:val="en-US"/>
+              </w:rPr>
+            </w:pPr>
+            <w:r>
+              <w:rPr>
+                <w:sz w:val="20"/>
+                <w:szCs w:val="20"/>
+                <w:lang w:val="en-US"/>
+              </w:rPr>
+              <w:t xml:space="preserve">- Parses and stored the </w:t>
+            </w:r>
+            <w:proofErr w:type="spellStart"/>
+            <w:r>
+              <w:rPr>
+                <w:sz w:val="20"/>
+                <w:szCs w:val="20"/>
+                <w:lang w:val="en-US"/>
+              </w:rPr>
+              <w:t>nextFrameTime</w:t>
+            </w:r>
+            <w:proofErr w:type="spellEnd"/>
+            <w:r>
+              <w:rPr>
+                <w:sz w:val="20"/>
+                <w:szCs w:val="20"/>
+                <w:lang w:val="en-US"/>
+              </w:rPr>
+              <w:t>.</w:t>
+            </w:r>
+          </w:p>
+        </w:tc>
+        <w:tc>
+          <w:tcPr>
+            <w:tcW w:w="5387" w:type="dxa"/>
+          </w:tcPr>
+          <w:p>
+            <w:pPr>
+              <w:rPr>
+                <w:sz w:val="20"/>
+                <w:szCs w:val="20"/>
+                <w:lang w:val="en-US"/>
+              </w:rPr>
+            </w:pPr>
+            <w:r>
+              <w:rPr>
+                <w:sz w:val="20"/>
+                <w:szCs w:val="20"/>
+                <w:lang w:val="en-US"/>
+              </w:rPr>
+              <w:t>- Sends time of the next frame to C#</w:t>
+            </w:r>
+          </w:p>
+        </w:tc>
+      </w:tr>
+      <w:tr>
+        <w:tc>
+          <w:tcPr>
+            <w:tcW w:w="988" w:type="dxa"/>
+          </w:tcPr>
+          <w:p>
+            <w:pPr>
+              <w:rPr>
+                <w:lang w:val="en-US"/>
+              </w:rPr>
+            </w:pPr>
+            <w:r>
+              <w:rPr>
+                <w:lang w:val="en-US"/>
+              </w:rPr>
+              <w:t>Loop-</w:t>
+            </w:r>
+            <w:r>
+              <w:rPr>
+                <w:lang w:val="en-US"/>
+              </w:rPr>
+              <w:t>1</w:t>
+            </w:r>
+          </w:p>
+        </w:tc>
+        <w:tc>
+          <w:tcPr>
+            <w:tcW w:w="4252" w:type="dxa"/>
+          </w:tcPr>
+          <w:p>
+            <w:pPr>
+              <w:rPr>
+                <w:sz w:val="20"/>
+                <w:szCs w:val="20"/>
+                <w:lang w:val="en-US"/>
+              </w:rPr>
+            </w:pPr>
+            <w:r>
+              <w:rPr>
+                <w:sz w:val="20"/>
+                <w:szCs w:val="20"/>
+                <w:lang w:val="en-US"/>
+              </w:rPr>
+              <w:t xml:space="preserve">- Waits until </w:t>
+            </w:r>
+            <w:proofErr w:type="spellStart"/>
+            <w:r>
+              <w:rPr>
+                <w:sz w:val="20"/>
+                <w:szCs w:val="20"/>
+                <w:lang w:val="en-US"/>
+              </w:rPr>
+              <w:t>currentTime</w:t>
+            </w:r>
+            <w:proofErr w:type="spellEnd"/>
+            <w:r>
+              <w:rPr>
+                <w:sz w:val="20"/>
+                <w:szCs w:val="20"/>
+                <w:lang w:val="en-US"/>
+              </w:rPr>
+              <w:t xml:space="preserve"> &gt; </w:t>
+            </w:r>
+            <w:proofErr w:type="spellStart"/>
+            <w:r>
+              <w:rPr>
+                <w:sz w:val="20"/>
+                <w:szCs w:val="20"/>
+                <w:lang w:val="en-US"/>
+              </w:rPr>
+              <w:t>nextFrameTime</w:t>
+            </w:r>
+            <w:proofErr w:type="spellEnd"/>
+          </w:p>
+        </w:tc>
+        <w:tc>
+          <w:tcPr>
+            <w:tcW w:w="5387" w:type="dxa"/>
+          </w:tcPr>
+          <w:p>
+            <w:pPr>
+              <w:rPr>
+                <w:sz w:val="20"/>
+                <w:szCs w:val="20"/>
+                <w:lang w:val="en-US"/>
+              </w:rPr>
+            </w:pPr>
+            <w:r>
+              <w:rPr>
+                <w:sz w:val="20"/>
+                <w:szCs w:val="20"/>
+                <w:lang w:val="en-US"/>
+              </w:rPr>
+              <w:t>- Waits</w:t>
+            </w:r>
+            <w:r>
+              <w:rPr>
+                <w:sz w:val="20"/>
+                <w:szCs w:val="20"/>
+                <w:lang w:val="en-US"/>
+              </w:rPr>
+              <w:t xml:space="preserve"> (for data from C#)</w:t>
+            </w:r>
+          </w:p>
+        </w:tc>
+      </w:tr>
+      <w:tr>
+        <w:tc>
+          <w:tcPr>
+            <w:tcW w:w="988" w:type="dxa"/>
+          </w:tcPr>
+          <w:p>
+            <w:pPr>
+              <w:rPr>
+                <w:lang w:val="en-US"/>
+              </w:rPr>
+            </w:pPr>
+            <w:r>
+              <w:rPr>
+                <w:lang w:val="en-US"/>
+              </w:rPr>
+              <w:t>Loop-</w:t>
+            </w:r>
+            <w:r>
+              <w:rPr>
+                <w:lang w:val="en-US"/>
+              </w:rPr>
+              <w:t>2</w:t>
+            </w:r>
+          </w:p>
+        </w:tc>
+        <w:tc>
+          <w:tcPr>
+            <w:tcW w:w="4252" w:type="dxa"/>
+          </w:tcPr>
+          <w:p>
+            <w:pPr>
+              <w:rPr>
+                <w:sz w:val="20"/>
+                <w:szCs w:val="20"/>
+                <w:lang w:val="en-US"/>
+              </w:rPr>
+            </w:pPr>
+            <w:r>
+              <w:rPr>
+                <w:sz w:val="20"/>
+                <w:szCs w:val="20"/>
+                <w:lang w:val="en-US"/>
+              </w:rPr>
+              <w:t xml:space="preserve">- </w:t>
+            </w:r>
+            <w:r>
+              <w:rPr>
+                <w:sz w:val="20"/>
+                <w:szCs w:val="20"/>
+                <w:lang w:val="en-US"/>
+              </w:rPr>
+              <w:t>Iterates through times and records:</w:t>
+            </w:r>
+          </w:p>
+          <w:p>
+            <w:pPr>
+              <w:rPr>
+                <w:sz w:val="20"/>
+                <w:szCs w:val="20"/>
+                <w:lang w:val="en-US"/>
+              </w:rPr>
+            </w:pPr>
+            <w:r>
+              <w:rPr>
+                <w:sz w:val="20"/>
+                <w:szCs w:val="20"/>
+                <w:lang w:val="en-US"/>
+              </w:rPr>
+              <w:t xml:space="preserve">    + angles</w:t>
+            </w:r>
+          </w:p>
+          <w:p>
+            <w:pPr>
+              <w:rPr>
+                <w:sz w:val="20"/>
+                <w:szCs w:val="20"/>
+                <w:lang w:val="en-US"/>
+              </w:rPr>
+            </w:pPr>
+            <w:r>
+              <w:rPr>
+                <w:sz w:val="20"/>
+                <w:szCs w:val="20"/>
+                <w:lang w:val="en-US"/>
+              </w:rPr>
+              <w:t xml:space="preserve">    + angular velocities</w:t>
+            </w:r>
+          </w:p>
+        </w:tc>
+        <w:tc>
+          <w:tcPr>
+            <w:tcW w:w="5387" w:type="dxa"/>
+          </w:tcPr>
+          <w:p>
+            <w:pPr>
+              <w:rPr>
+                <w:sz w:val="20"/>
+                <w:szCs w:val="20"/>
+                <w:lang w:val="en-US"/>
+              </w:rPr>
+            </w:pPr>
+            <w:r>
+              <w:rPr>
+                <w:sz w:val="20"/>
+                <w:szCs w:val="20"/>
+                <w:lang w:val="en-US"/>
+              </w:rPr>
+              <w:t xml:space="preserve">- </w:t>
+            </w:r>
+            <w:r>
+              <w:rPr>
+                <w:sz w:val="20"/>
+                <w:szCs w:val="20"/>
+                <w:lang w:val="en-US"/>
+              </w:rPr>
+              <w:t>Waits</w:t>
+            </w:r>
+            <w:r>
+              <w:rPr>
+                <w:sz w:val="20"/>
+                <w:szCs w:val="20"/>
+                <w:lang w:val="en-US"/>
+              </w:rPr>
+              <w:t xml:space="preserve"> (for data from C#)</w:t>
+            </w:r>
+          </w:p>
+        </w:tc>
+      </w:tr>
+      <w:tr>
+        <w:tc>
+          <w:tcPr>
+            <w:tcW w:w="988" w:type="dxa"/>
+          </w:tcPr>
+          <w:p>
+            <w:pPr>
+              <w:rPr>
+                <w:lang w:val="en-US"/>
+              </w:rPr>
+            </w:pPr>
+            <w:r>
+              <w:rPr>
+                <w:lang w:val="en-US"/>
+              </w:rPr>
+              <w:t>Loop-</w:t>
+            </w:r>
+            <w:r>
+              <w:rPr>
+                <w:lang w:val="en-US"/>
+              </w:rPr>
+              <w:t>3</w:t>
+            </w:r>
+          </w:p>
+        </w:tc>
+        <w:tc>
+          <w:tcPr>
+            <w:tcW w:w="4252" w:type="dxa"/>
+          </w:tcPr>
+          <w:p>
+            <w:pPr>
+              <w:rPr>
+                <w:sz w:val="20"/>
+                <w:szCs w:val="20"/>
+                <w:lang w:val="en-US"/>
+              </w:rPr>
+            </w:pPr>
+            <w:r>
+              <w:rPr>
+                <w:sz w:val="20"/>
+                <w:szCs w:val="20"/>
+                <w:lang w:val="en-US"/>
+              </w:rPr>
+              <w:t xml:space="preserve">- Seconds </w:t>
+            </w:r>
+            <w:proofErr w:type="spellStart"/>
+            <w:r>
+              <w:rPr>
+                <w:sz w:val="20"/>
+                <w:szCs w:val="20"/>
+                <w:lang w:val="en-US"/>
+              </w:rPr>
+              <w:t>currentTime</w:t>
+            </w:r>
+            <w:proofErr w:type="spellEnd"/>
+            <w:r>
+              <w:rPr>
+                <w:sz w:val="20"/>
+                <w:szCs w:val="20"/>
+                <w:lang w:val="en-US"/>
+              </w:rPr>
+              <w:t xml:space="preserve"> to python</w:t>
+            </w:r>
+          </w:p>
+        </w:tc>
+        <w:tc>
+          <w:tcPr>
+            <w:tcW w:w="5387" w:type="dxa"/>
+          </w:tcPr>
+          <w:p>
+            <w:pPr>
+              <w:rPr>
+                <w:sz w:val="20"/>
+                <w:szCs w:val="20"/>
+                <w:lang w:val="en-US"/>
+              </w:rPr>
+            </w:pPr>
+            <w:r>
+              <w:rPr>
+                <w:sz w:val="20"/>
+                <w:szCs w:val="20"/>
+                <w:lang w:val="en-US"/>
+              </w:rPr>
+              <w:t xml:space="preserve">- Receives </w:t>
+            </w:r>
+            <w:proofErr w:type="spellStart"/>
+            <w:r>
+              <w:rPr>
+                <w:sz w:val="20"/>
+                <w:szCs w:val="20"/>
+                <w:lang w:val="en-US"/>
+              </w:rPr>
+              <w:t>currentTime</w:t>
+            </w:r>
+            <w:proofErr w:type="spellEnd"/>
+            <w:r>
+              <w:rPr>
+                <w:sz w:val="20"/>
+                <w:szCs w:val="20"/>
+                <w:lang w:val="en-US"/>
+              </w:rPr>
+              <w:t xml:space="preserve"> from C#</w:t>
+            </w:r>
+          </w:p>
+          <w:p>
+            <w:pPr>
+              <w:rPr>
+                <w:sz w:val="20"/>
+                <w:szCs w:val="20"/>
+                <w:lang w:val="en-US"/>
+              </w:rPr>
+            </w:pPr>
+            <w:r>
+              <w:rPr>
+                <w:sz w:val="20"/>
+                <w:szCs w:val="20"/>
+                <w:lang w:val="en-US"/>
+              </w:rPr>
+              <w:t xml:space="preserve">    + Checks if </w:t>
+            </w:r>
+            <w:proofErr w:type="spellStart"/>
+            <w:r>
+              <w:rPr>
+                <w:sz w:val="20"/>
+                <w:szCs w:val="20"/>
+                <w:lang w:val="en-US"/>
+              </w:rPr>
+              <w:t>localFrameTime</w:t>
+            </w:r>
+            <w:proofErr w:type="spellEnd"/>
+            <w:r>
+              <w:rPr>
+                <w:sz w:val="20"/>
+                <w:szCs w:val="20"/>
+                <w:lang w:val="en-US"/>
+              </w:rPr>
+              <w:t xml:space="preserve"> &lt; </w:t>
+            </w:r>
+            <w:proofErr w:type="spellStart"/>
+            <w:r>
+              <w:rPr>
+                <w:sz w:val="20"/>
+                <w:szCs w:val="20"/>
+                <w:lang w:val="en-US"/>
+              </w:rPr>
+              <w:t>currentTime</w:t>
+            </w:r>
+            <w:proofErr w:type="spellEnd"/>
+            <w:r>
+              <w:rPr>
+                <w:sz w:val="20"/>
+                <w:szCs w:val="20"/>
+                <w:lang w:val="en-US"/>
+              </w:rPr>
+              <w:t xml:space="preserve"> &lt; </w:t>
+            </w:r>
+            <w:proofErr w:type="spellStart"/>
+            <w:r>
+              <w:rPr>
+                <w:sz w:val="20"/>
+                <w:szCs w:val="20"/>
+                <w:lang w:val="en-US"/>
+              </w:rPr>
+              <w:t>nextFrameTime</w:t>
+            </w:r>
+            <w:proofErr w:type="spellEnd"/>
+            <w:r>
+              <w:rPr>
+                <w:sz w:val="20"/>
+                <w:szCs w:val="20"/>
+                <w:lang w:val="en-US"/>
+              </w:rPr>
+              <w:t>:</w:t>
+            </w:r>
+          </w:p>
+        </w:tc>
+      </w:tr>
+      <w:tr>
+        <w:tc>
+          <w:tcPr>
+            <w:tcW w:w="988" w:type="dxa"/>
+          </w:tcPr>
+          <w:p>
+            <w:pPr>
+              <w:rPr>
+                <w:lang w:val="en-US"/>
+              </w:rPr>
+            </w:pPr>
+            <w:r>
+              <w:rPr>
+                <w:lang w:val="en-US"/>
+              </w:rPr>
+              <w:t>Loop-</w:t>
+            </w:r>
+            <w:r>
+              <w:rPr>
+                <w:lang w:val="en-US"/>
+              </w:rPr>
+              <w:t>4</w:t>
+            </w:r>
+          </w:p>
+        </w:tc>
+        <w:tc>
+          <w:tcPr>
+            <w:tcW w:w="4252" w:type="dxa"/>
+          </w:tcPr>
+          <w:p>
+            <w:pPr>
+              <w:rPr>
+                <w:sz w:val="20"/>
+                <w:szCs w:val="20"/>
+                <w:lang w:val="en-US"/>
+              </w:rPr>
+            </w:pPr>
+            <w:r>
+              <w:rPr>
+                <w:sz w:val="20"/>
+                <w:szCs w:val="20"/>
+                <w:lang w:val="en-US"/>
+              </w:rPr>
+              <w:t>- Sends recorded limb data</w:t>
+            </w:r>
+          </w:p>
+        </w:tc>
+        <w:tc>
+          <w:tcPr>
+            <w:tcW w:w="5387" w:type="dxa"/>
+          </w:tcPr>
+          <w:p>
+            <w:pPr>
+              <w:rPr>
+                <w:sz w:val="20"/>
+                <w:szCs w:val="20"/>
+                <w:lang w:val="en-US"/>
+              </w:rPr>
+            </w:pPr>
+            <w:r>
+              <w:rPr>
+                <w:sz w:val="20"/>
+                <w:szCs w:val="20"/>
+                <w:lang w:val="en-US"/>
+              </w:rPr>
+              <w:t>- Receives and parses the data from C# script.</w:t>
+            </w:r>
+          </w:p>
+        </w:tc>
+      </w:tr>
+      <w:tr>
+        <w:tc>
+          <w:tcPr>
+            <w:tcW w:w="988" w:type="dxa"/>
+          </w:tcPr>
+          <w:p>
+            <w:pPr>
+              <w:rPr>
+                <w:lang w:val="en-US"/>
+              </w:rPr>
+            </w:pPr>
+            <w:r>
+              <w:rPr>
+                <w:lang w:val="en-US"/>
+              </w:rPr>
+              <w:t>Loop-</w:t>
+            </w:r>
+            <w:r>
+              <w:rPr>
+                <w:lang w:val="en-US"/>
+              </w:rPr>
+              <w:t>5</w:t>
+            </w:r>
+          </w:p>
+        </w:tc>
+        <w:tc>
+          <w:tcPr>
+            <w:tcW w:w="4252" w:type="dxa"/>
+          </w:tcPr>
+          <w:p>
+            <w:pPr>
+              <w:rPr>
+                <w:sz w:val="20"/>
+                <w:szCs w:val="20"/>
+                <w:lang w:val="en-US"/>
+              </w:rPr>
+            </w:pPr>
+            <w:r>
+              <w:rPr>
+                <w:sz w:val="20"/>
+                <w:szCs w:val="20"/>
+                <w:lang w:val="en-US"/>
+              </w:rPr>
+              <w:t>- Receives next command from Python</w:t>
+            </w:r>
+          </w:p>
+          <w:p>
+            <w:pPr>
+              <w:rPr>
+                <w:sz w:val="20"/>
+                <w:szCs w:val="20"/>
+                <w:lang w:val="en-US"/>
+              </w:rPr>
+            </w:pPr>
+          </w:p>
+        </w:tc>
+        <w:tc>
+          <w:tcPr>
+            <w:tcW w:w="5387" w:type="dxa"/>
+          </w:tcPr>
+          <w:p>
+            <w:pPr>
+              <w:rPr>
+                <w:sz w:val="20"/>
+                <w:szCs w:val="20"/>
+                <w:lang w:val="en-US"/>
+              </w:rPr>
+            </w:pPr>
+            <w:r>
+              <w:rPr>
+                <w:sz w:val="20"/>
+                <w:szCs w:val="20"/>
+                <w:lang w:val="en-US"/>
+              </w:rPr>
+              <w:t xml:space="preserve">- If </w:t>
+            </w:r>
+            <w:proofErr w:type="spellStart"/>
+            <w:r>
+              <w:rPr>
+                <w:sz w:val="20"/>
+                <w:szCs w:val="20"/>
+                <w:lang w:val="en-US"/>
+              </w:rPr>
+              <w:t>currentFrame</w:t>
+            </w:r>
+            <w:proofErr w:type="spellEnd"/>
+            <w:r>
+              <w:rPr>
+                <w:sz w:val="20"/>
+                <w:szCs w:val="20"/>
+                <w:lang w:val="en-US"/>
+              </w:rPr>
+              <w:t xml:space="preserve"># == </w:t>
+            </w:r>
+            <w:proofErr w:type="spellStart"/>
+            <w:r>
+              <w:rPr>
+                <w:sz w:val="20"/>
+                <w:szCs w:val="20"/>
+                <w:lang w:val="en-US"/>
+              </w:rPr>
+              <w:t>totalFrames</w:t>
+            </w:r>
+            <w:proofErr w:type="spellEnd"/>
+            <w:r>
+              <w:rPr>
+                <w:sz w:val="20"/>
+                <w:szCs w:val="20"/>
+                <w:lang w:val="en-US"/>
+              </w:rPr>
+              <w:t>, sends “Quit”</w:t>
+            </w:r>
+          </w:p>
+          <w:p>
+            <w:pPr>
+              <w:rPr>
+                <w:sz w:val="20"/>
+                <w:szCs w:val="20"/>
+                <w:lang w:val="en-US"/>
+              </w:rPr>
+            </w:pPr>
+            <w:r>
+              <w:rPr>
+                <w:sz w:val="20"/>
+                <w:szCs w:val="20"/>
+                <w:lang w:val="en-US"/>
+              </w:rPr>
+              <w:t xml:space="preserve">    + Saves the model. Exits.</w:t>
+            </w:r>
+          </w:p>
+          <w:p>
+            <w:pPr>
+              <w:rPr>
+                <w:sz w:val="20"/>
+                <w:szCs w:val="20"/>
+                <w:lang w:val="en-US"/>
+              </w:rPr>
+            </w:pPr>
+            <w:r>
+              <w:rPr>
+                <w:sz w:val="20"/>
+                <w:szCs w:val="20"/>
+                <w:lang w:val="en-US"/>
+              </w:rPr>
+              <w:t>- Checks the time condition above</w:t>
+            </w:r>
+            <w:r>
+              <w:rPr>
+                <w:sz w:val="20"/>
+                <w:szCs w:val="20"/>
+                <w:lang w:val="en-US"/>
+              </w:rPr>
+              <w:t xml:space="preserve"> (from Loop-3):</w:t>
+            </w:r>
+            <w:r>
+              <w:rPr>
+                <w:sz w:val="20"/>
+                <w:szCs w:val="20"/>
+                <w:lang w:val="en-US"/>
+              </w:rPr>
+              <w:t xml:space="preserve"> </w:t>
+            </w:r>
+          </w:p>
+          <w:p>
+            <w:pPr>
+              <w:rPr>
+                <w:sz w:val="20"/>
+                <w:szCs w:val="20"/>
+                <w:lang w:val="en-US"/>
+              </w:rPr>
+            </w:pPr>
+            <w:r>
+              <w:rPr>
+                <w:sz w:val="20"/>
+                <w:szCs w:val="20"/>
+                <w:lang w:val="en-US"/>
+              </w:rPr>
+              <w:t xml:space="preserve">    + If the statement is true, sends “Next”</w:t>
+            </w:r>
+            <w:r>
+              <w:rPr>
+                <w:sz w:val="20"/>
+                <w:szCs w:val="20"/>
+                <w:lang w:val="en-US"/>
+              </w:rPr>
+              <w:t xml:space="preserve"> (Only if it passes the threshold condition below too)</w:t>
+            </w:r>
+            <w:r>
+              <w:rPr>
+                <w:sz w:val="20"/>
+                <w:szCs w:val="20"/>
+                <w:lang w:val="en-US"/>
+              </w:rPr>
+              <w:t>.</w:t>
+            </w:r>
+          </w:p>
+          <w:p>
+            <w:pPr>
+              <w:rPr>
+                <w:sz w:val="20"/>
+                <w:szCs w:val="20"/>
+                <w:lang w:val="en-US"/>
+              </w:rPr>
+            </w:pPr>
+            <w:r>
+              <w:rPr>
+                <w:sz w:val="20"/>
+                <w:szCs w:val="20"/>
+                <w:lang w:val="en-US"/>
+              </w:rPr>
+              <w:t xml:space="preserve">    + If the statement is false, sends “Reset” and resets the training sequence (do not use data to correct the model).</w:t>
+            </w:r>
+          </w:p>
+          <w:p>
+            <w:pPr>
+              <w:rPr>
+                <w:sz w:val="20"/>
+                <w:szCs w:val="20"/>
+                <w:lang w:val="en-US"/>
+              </w:rPr>
+            </w:pPr>
+            <w:r>
+              <w:rPr>
+                <w:sz w:val="20"/>
+                <w:szCs w:val="20"/>
+                <w:lang w:val="en-US"/>
+              </w:rPr>
+              <w:t>- Compares received limb-data to training data:</w:t>
+            </w:r>
+          </w:p>
+          <w:p>
+            <w:pPr>
+              <w:rPr>
+                <w:sz w:val="20"/>
+                <w:szCs w:val="20"/>
+                <w:lang w:val="en-US"/>
+              </w:rPr>
+            </w:pPr>
+            <w:r>
+              <w:rPr>
+                <w:sz w:val="20"/>
+                <w:szCs w:val="20"/>
+                <w:lang w:val="en-US"/>
+              </w:rPr>
+              <w:t xml:space="preserve">     + If current limb data is not within threshold, reset the training sequence</w:t>
+            </w:r>
+            <w:r>
+              <w:rPr>
+                <w:sz w:val="20"/>
+                <w:szCs w:val="20"/>
+                <w:lang w:val="en-US"/>
+              </w:rPr>
+              <w:t>, correct then model and ONLY THEN,</w:t>
+            </w:r>
+            <w:r>
+              <w:rPr>
+                <w:sz w:val="20"/>
+                <w:szCs w:val="20"/>
+                <w:lang w:val="en-US"/>
+              </w:rPr>
+              <w:t xml:space="preserve"> send “Reset” to </w:t>
+            </w:r>
+            <w:r>
+              <w:rPr>
+                <w:sz w:val="20"/>
+                <w:szCs w:val="20"/>
+                <w:lang w:val="en-US"/>
+              </w:rPr>
+              <w:t>the C# script.</w:t>
+            </w:r>
+          </w:p>
+          <w:p>
+            <w:pPr>
+              <w:rPr>
+                <w:sz w:val="20"/>
+                <w:szCs w:val="20"/>
+                <w:lang w:val="en-US"/>
+              </w:rPr>
+            </w:pPr>
+            <w:r>
+              <w:rPr>
+                <w:sz w:val="20"/>
+                <w:szCs w:val="20"/>
+                <w:lang w:val="en-US"/>
+              </w:rPr>
+              <w:t xml:space="preserve">     + If passed the threshold, send “Next” to C# script.</w:t>
+            </w:r>
+          </w:p>
+        </w:tc>
+      </w:tr>
+      <w:tr>
+        <w:tc>
+          <w:tcPr>
+            <w:tcW w:w="988" w:type="dxa"/>
+          </w:tcPr>
+          <w:p>
+            <w:pPr>
+              <w:rPr>
+                <w:lang w:val="en-US"/>
+              </w:rPr>
+            </w:pPr>
+            <w:r>
+              <w:rPr>
+                <w:lang w:val="en-US"/>
+              </w:rPr>
+              <w:t>Loop-6</w:t>
+            </w:r>
+          </w:p>
+        </w:tc>
+        <w:tc>
+          <w:tcPr>
+            <w:tcW w:w="4252" w:type="dxa"/>
+          </w:tcPr>
+          <w:p>
+            <w:pPr>
+              <w:rPr>
+                <w:sz w:val="20"/>
+                <w:szCs w:val="20"/>
+                <w:lang w:val="en-US"/>
+              </w:rPr>
+            </w:pPr>
+            <w:r>
+              <w:rPr>
+                <w:sz w:val="20"/>
+                <w:szCs w:val="20"/>
+                <w:lang w:val="en-US"/>
+              </w:rPr>
+              <w:t>Processes the received commands:</w:t>
+            </w:r>
+          </w:p>
+          <w:p>
+            <w:pPr>
+              <w:rPr>
+                <w:sz w:val="20"/>
+                <w:szCs w:val="20"/>
+                <w:lang w:val="en-US"/>
+              </w:rPr>
+            </w:pPr>
+            <w:r>
+              <w:rPr>
+                <w:sz w:val="20"/>
+                <w:szCs w:val="20"/>
+                <w:lang w:val="en-US"/>
+              </w:rPr>
+              <w:t xml:space="preserve">   + If “Reset”, calls reset function.</w:t>
+            </w:r>
+          </w:p>
+          <w:p>
+            <w:pPr>
+              <w:rPr>
+                <w:sz w:val="20"/>
+                <w:szCs w:val="20"/>
+                <w:lang w:val="en-US"/>
+              </w:rPr>
+            </w:pPr>
+            <w:r>
+              <w:rPr>
+                <w:sz w:val="20"/>
+                <w:szCs w:val="20"/>
+                <w:lang w:val="en-US"/>
+              </w:rPr>
+              <w:t xml:space="preserve">   + If “Quit”, stops the C# </w:t>
+            </w:r>
+            <w:proofErr w:type="gramStart"/>
+            <w:r>
+              <w:rPr>
+                <w:sz w:val="20"/>
+                <w:szCs w:val="20"/>
+                <w:lang w:val="en-US"/>
+              </w:rPr>
+              <w:t>script</w:t>
+            </w:r>
+            <w:proofErr w:type="gramEnd"/>
+          </w:p>
+          <w:p>
+            <w:pPr>
+              <w:rPr>
+                <w:sz w:val="20"/>
+                <w:szCs w:val="20"/>
+                <w:lang w:val="en-US"/>
+              </w:rPr>
+            </w:pPr>
+            <w:r>
+              <w:rPr>
+                <w:sz w:val="20"/>
+                <w:szCs w:val="20"/>
+                <w:lang w:val="en-US"/>
+              </w:rPr>
+              <w:t xml:space="preserve">   + If “Next”, </w:t>
+            </w:r>
+            <w:r>
+              <w:rPr>
+                <w:sz w:val="20"/>
+                <w:szCs w:val="20"/>
+                <w:lang w:val="en-US"/>
+              </w:rPr>
+              <w:t>r</w:t>
+            </w:r>
+            <w:r>
+              <w:rPr>
+                <w:sz w:val="20"/>
+                <w:szCs w:val="20"/>
+                <w:lang w:val="en-US"/>
+              </w:rPr>
+              <w:t>eceives torques</w:t>
+            </w:r>
+            <w:r>
+              <w:rPr>
+                <w:sz w:val="20"/>
+                <w:szCs w:val="20"/>
+                <w:lang w:val="en-US"/>
+              </w:rPr>
+              <w:t xml:space="preserve"> from python script</w:t>
+            </w:r>
+            <w:r>
+              <w:rPr>
+                <w:sz w:val="20"/>
+                <w:szCs w:val="20"/>
+                <w:lang w:val="en-US"/>
+              </w:rPr>
+              <w:t>; appl</w:t>
+            </w:r>
+            <w:r>
+              <w:rPr>
+                <w:sz w:val="20"/>
+                <w:szCs w:val="20"/>
+                <w:lang w:val="en-US"/>
+              </w:rPr>
+              <w:t>ies</w:t>
+            </w:r>
+            <w:r>
+              <w:rPr>
+                <w:sz w:val="20"/>
+                <w:szCs w:val="20"/>
+                <w:lang w:val="en-US"/>
+              </w:rPr>
+              <w:t xml:space="preserve"> the torques.</w:t>
+            </w:r>
+          </w:p>
+        </w:tc>
+        <w:tc>
+          <w:tcPr>
+            <w:tcW w:w="5387" w:type="dxa"/>
+          </w:tcPr>
+          <w:p>
+            <w:pPr>
+              <w:rPr>
+                <w:sz w:val="20"/>
+                <w:szCs w:val="20"/>
+                <w:lang w:val="en-US"/>
+              </w:rPr>
+            </w:pPr>
+            <w:r>
+              <w:rPr>
+                <w:sz w:val="20"/>
+                <w:szCs w:val="20"/>
+                <w:lang w:val="en-US"/>
+              </w:rPr>
+              <w:t xml:space="preserve">- If previous statement </w:t>
+            </w:r>
+            <w:r>
+              <w:rPr>
+                <w:sz w:val="20"/>
+                <w:szCs w:val="20"/>
+                <w:lang w:val="en-US"/>
+              </w:rPr>
+              <w:t>is “Next”:</w:t>
+            </w:r>
+          </w:p>
+          <w:p>
+            <w:pPr>
+              <w:rPr>
+                <w:sz w:val="20"/>
+                <w:szCs w:val="20"/>
+                <w:lang w:val="en-US"/>
+              </w:rPr>
+            </w:pPr>
+            <w:r>
+              <w:rPr>
+                <w:sz w:val="20"/>
+                <w:szCs w:val="20"/>
+                <w:lang w:val="en-US"/>
+              </w:rPr>
+              <w:t xml:space="preserve">      + Run the data through the model and sends back the torques to apply to each limb.</w:t>
+            </w:r>
+          </w:p>
+          <w:p>
+            <w:pPr>
+              <w:rPr>
+                <w:sz w:val="20"/>
+                <w:szCs w:val="20"/>
+                <w:lang w:val="en-US"/>
+              </w:rPr>
+            </w:pPr>
+          </w:p>
+        </w:tc>
+      </w:tr>
+      <w:tr>
+        <w:tc>
+          <w:tcPr>
+            <w:tcW w:w="988" w:type="dxa"/>
+          </w:tcPr>
+          <w:p>
+            <w:pPr>
+              <w:rPr>
+                <w:lang w:val="en-US"/>
+              </w:rPr>
+            </w:pPr>
+            <w:r>
+              <w:rPr>
+                <w:lang w:val="en-US"/>
+              </w:rPr>
+              <w:t>Loop-7</w:t>
+            </w:r>
+          </w:p>
+        </w:tc>
+        <w:tc>
+          <w:tcPr>
+            <w:tcW w:w="4252" w:type="dxa"/>
+          </w:tcPr>
+          <w:p>
+            <w:pPr>
+              <w:rPr>
+                <w:sz w:val="20"/>
+                <w:szCs w:val="20"/>
+                <w:lang w:val="en-US"/>
+              </w:rPr>
+            </w:pPr>
+            <w:r>
+              <w:rPr>
+                <w:sz w:val="20"/>
+                <w:szCs w:val="20"/>
+                <w:lang w:val="en-US"/>
+              </w:rPr>
+              <w:t>- Send “Ready” to python script</w:t>
+            </w:r>
+          </w:p>
+        </w:tc>
+        <w:tc>
+          <w:tcPr>
+            <w:tcW w:w="5387" w:type="dxa"/>
+          </w:tcPr>
+          <w:p>
+            <w:pPr>
+              <w:rPr>
+                <w:sz w:val="20"/>
+                <w:szCs w:val="20"/>
+                <w:lang w:val="en-US"/>
+              </w:rPr>
+            </w:pPr>
+            <w:r>
+              <w:rPr>
+                <w:sz w:val="20"/>
+                <w:szCs w:val="20"/>
+                <w:lang w:val="en-US"/>
+              </w:rPr>
+              <w:t xml:space="preserve">- Wait until receives “Ready” from C# script, then </w:t>
+            </w:r>
+            <w:r>
+              <w:rPr>
+                <w:sz w:val="20"/>
+                <w:szCs w:val="20"/>
+                <w:lang w:val="en-US"/>
+              </w:rPr>
+              <w:t>loops back.</w:t>
+            </w:r>
+          </w:p>
+        </w:tc>
+      </w:tr>
+    </w:tbl>
+    <w:p>
+      <w:pPr>
         <w:spacing w:after="0"/>
         <w:rPr>
           <w:lang w:val="en-US"/>
@@ -1655,19 +3605,46 @@
         <w:rPr>
           <w:lang w:val="en-US"/>
         </w:rPr>
-        <w:lastRenderedPageBreak/>
         <w:t>Unity/C# Script</w:t>
       </w:r>
       <w:r>
         <w:rPr>
           <w:lang w:val="en-US"/>
         </w:rPr>
-        <w:t xml:space="preserve"> can training speeds can be set to a variable speed grater than 10Hz.</w:t>
+        <w:t xml:space="preserve"> can </w:t>
+      </w:r>
+      <w:proofErr w:type="gramStart"/>
+      <w:r>
+        <w:rPr>
+          <w:lang w:val="en-US"/>
+        </w:rPr>
+        <w:t>training</w:t>
+      </w:r>
+      <w:proofErr w:type="gramEnd"/>
+      <w:r>
+        <w:rPr>
+          <w:lang w:val="en-US"/>
+        </w:rPr>
+        <w:t xml:space="preserve"> speeds can be set to a variable speed </w:t>
+      </w:r>
+      <w:proofErr w:type="spellStart"/>
+      <w:r>
+        <w:rPr>
+          <w:lang w:val="en-US"/>
+        </w:rPr>
+        <w:t>grater</w:t>
+      </w:r>
+      <w:proofErr w:type="spellEnd"/>
+      <w:r>
+        <w:rPr>
+          <w:lang w:val="en-US"/>
+        </w:rPr>
+        <w:t xml:space="preserve"> than 10Hz.</w:t>
       </w:r>
     </w:p>
     <w:sectPr>
       <w:pgSz w:w="12240" w:h="15840"/>
-      <w:pgMar w:top="1276" w:right="1183" w:bottom="1440" w:left="1276" w:header="708" w:footer="708" w:gutter="0"/>
+      <w:pgMar w:top="993" w:right="1183" w:bottom="1134" w:left="1276" w:header="708" w:footer="708" w:gutter="0"/>
       <w:cols w:space="708"/>
       <w:docGrid w:linePitch="360"/>
     </w:sectPr>
@@ -1793,7 +3770,7 @@
   <w:abstractNum w:abstractNumId="1" w15:restartNumberingAfterBreak="0">
     <w:nsid w:val="216A162A"/>
     <w:multiLevelType w:val="hybridMultilevel"/>
-    <w:tmpl w:val="EA9CE4A8"/>
+    <w:tmpl w:val="1986A3EE"/>
     <w:lvl w:ilvl="0" w:tplc="10090001">
       <w:start w:val="1"/>
       <w:numFmt w:val="bullet"/>
@@ -1854,16 +3831,16 @@
         <w:rFonts w:ascii="Courier New" w:hAnsi="Courier New" w:cs="Courier New" w:hint="default"/>
       </w:rPr>
     </w:lvl>
-    <w:lvl w:ilvl="5" w:tplc="10090005" w:tentative="1">
+    <w:lvl w:ilvl="5" w:tplc="4CA4A3F2">
       <w:start w:val="1"/>
       <w:numFmt w:val="bullet"/>
-      <w:lvlText w:val=""/>
+      <w:lvlText w:val="-"/>
       <w:lvlJc w:val="left"/>
       <w:pPr>
         <w:ind w:left="4320" w:hanging="360"/>
       </w:pPr>
       <w:rPr>
-        <w:rFonts w:ascii="Wingdings" w:hAnsi="Wingdings" w:hint="default"/>
+        <w:rFonts w:ascii="Calibri" w:eastAsiaTheme="minorHAnsi" w:hAnsi="Calibri" w:cs="Calibri" w:hint="default"/>
       </w:rPr>
     </w:lvl>
     <w:lvl w:ilvl="6" w:tplc="10090001" w:tentative="1">
@@ -2697,6 +4674,25 @@
       <w:contextualSpacing/>
     </w:pPr>
   </w:style>
+  <w:style w:type="table" w:styleId="TableGrid">
+    <w:name w:val="Table Grid"/>
+    <w:basedOn w:val="TableNormal"/>
+    <w:uiPriority w:val="39"/>
+    <w:rsid w:val="00EF12A8"/>
+    <w:pPr>
+      <w:spacing w:after="0" w:line="240" w:lineRule="auto"/>
+    </w:pPr>
+    <w:tblPr>
+      <w:tblBorders>
+        <w:top w:val="single" w:sz="4" w:space="0" w:color="auto"/>
+        <w:left w:val="single" w:sz="4" w:space="0" w:color="auto"/>
+        <w:bottom w:val="single" w:sz="4" w:space="0" w:color="auto"/>
+        <w:right w:val="single" w:sz="4" w:space="0" w:color="auto"/>
+        <w:insideH w:val="single" w:sz="4" w:space="0" w:color="auto"/>
+        <w:insideV w:val="single" w:sz="4" w:space="0" w:color="auto"/>
+      </w:tblBorders>
+    </w:tblPr>
+  </w:style>
 </w:styles>
 </file>
 

</xml_diff>

<commit_message>
Added ModelTrainer.py, began its developement.
</commit_message>
<xml_diff>
--- a/Project Planning.docx
+++ b/Project Planning.docx
@@ -1745,6 +1745,112 @@
         </w:rPr>
         <w:t xml:space="preserve"> BELOW FOR DETAILS.</w:t>
       </w:r>
+    </w:p>
+    <w:p>
+      <w:pPr>
+        <w:spacing w:after="0"/>
+        <w:rPr>
+          <w:lang w:val="en-US"/>
+        </w:rPr>
+      </w:pPr>
+    </w:p>
+    <w:p>
+      <w:pPr>
+        <w:spacing w:after="0"/>
+        <w:rPr>
+          <w:lang w:val="en-US"/>
+        </w:rPr>
+      </w:pPr>
+      <w:r>
+        <w:rPr>
+          <w:lang w:val="en-US"/>
+        </w:rPr>
+        <w:t>Model details:</w:t>
+      </w:r>
+    </w:p>
+    <w:p>
+      <w:pPr>
+        <w:pStyle w:val="ListParagraph"/>
+        <w:numPr>
+          <w:ilvl w:val="0"/>
+          <w:numId w:val="6"/>
+        </w:numPr>
+        <w:spacing w:after="0"/>
+        <w:rPr>
+          <w:lang w:val="en-US"/>
+        </w:rPr>
+      </w:pPr>
+      <w:r>
+        <w:rPr>
+          <w:lang w:val="en-US"/>
+        </w:rPr>
+        <w:t>Iteration #1:</w:t>
+      </w:r>
+    </w:p>
+    <w:p>
+      <w:pPr>
+        <w:pStyle w:val="ListParagraph"/>
+        <w:numPr>
+          <w:ilvl w:val="1"/>
+          <w:numId w:val="6"/>
+        </w:numPr>
+        <w:spacing w:after="0"/>
+        <w:rPr>
+          <w:lang w:val="en-US"/>
+        </w:rPr>
+      </w:pPr>
+      <w:r>
+        <w:rPr>
+          <w:lang w:val="en-US"/>
+        </w:rPr>
+        <w:t>3 hidden layers (# of neurons per layer = # of inputs)</w:t>
+      </w:r>
+    </w:p>
+    <w:p>
+      <w:pPr>
+        <w:pStyle w:val="ListParagraph"/>
+        <w:numPr>
+          <w:ilvl w:val="1"/>
+          <w:numId w:val="6"/>
+        </w:numPr>
+        <w:spacing w:after="0"/>
+        <w:rPr>
+          <w:lang w:val="en-US"/>
+        </w:rPr>
+      </w:pPr>
+      <w:r>
+        <w:rPr>
+          <w:lang w:val="en-US"/>
+        </w:rPr>
+        <w:t>activation = “</w:t>
+      </w:r>
+      <w:proofErr w:type="spellStart"/>
+      <w:r>
+        <w:rPr>
+          <w:lang w:val="en-US"/>
+        </w:rPr>
+        <w:t>relu</w:t>
+      </w:r>
+      <w:proofErr w:type="spellEnd"/>
+      <w:r>
+        <w:rPr>
+          <w:lang w:val="en-US"/>
+        </w:rPr>
+        <w:t>”</w:t>
+      </w:r>
+    </w:p>
+    <w:p>
+      <w:pPr>
+        <w:pStyle w:val="ListParagraph"/>
+        <w:numPr>
+          <w:ilvl w:val="1"/>
+          <w:numId w:val="6"/>
+        </w:numPr>
+        <w:spacing w:after="0"/>
+        <w:rPr>
+          <w:lang w:val="en-US"/>
+        </w:rPr>
+      </w:pPr>
     </w:p>
     <w:p>
       <w:pPr>
@@ -1857,11 +1963,13 @@
           <w:p>
             <w:pPr>
               <w:rPr>
-                <w:lang w:val="en-US"/>
-              </w:rPr>
-            </w:pPr>
-            <w:r>
-              <w:rPr>
+                <w:u w:val="single"/>
+                <w:lang w:val="en-US"/>
+              </w:rPr>
+            </w:pPr>
+            <w:r>
+              <w:rPr>
+                <w:u w:val="single"/>
                 <w:lang w:val="en-US"/>
               </w:rPr>
               <w:t>Reset-0</w:t>
@@ -1956,11 +2064,13 @@
           <w:p>
             <w:pPr>
               <w:rPr>
-                <w:lang w:val="en-US"/>
-              </w:rPr>
-            </w:pPr>
-            <w:r>
-              <w:rPr>
+                <w:u w:val="single"/>
+                <w:lang w:val="en-US"/>
+              </w:rPr>
+            </w:pPr>
+            <w:r>
+              <w:rPr>
+                <w:u w:val="single"/>
                 <w:lang w:val="en-US"/>
               </w:rPr>
               <w:t>Reset-1</w:t>
@@ -2079,63 +2189,6 @@
                 <w:lang w:val="en-US"/>
               </w:rPr>
             </w:pPr>
-            <w:r>
-              <w:rPr>
-                <w:sz w:val="20"/>
-                <w:szCs w:val="20"/>
-                <w:lang w:val="en-US"/>
-              </w:rPr>
-              <w:t xml:space="preserve">- Brings </w:t>
-            </w:r>
-            <w:r>
-              <w:rPr>
-                <w:sz w:val="20"/>
-                <w:szCs w:val="20"/>
-                <w:lang w:val="en-US"/>
-              </w:rPr>
-              <w:t xml:space="preserve">train </w:t>
-            </w:r>
-            <w:r>
-              <w:rPr>
-                <w:sz w:val="20"/>
-                <w:szCs w:val="20"/>
-                <w:lang w:val="en-US"/>
-              </w:rPr>
-              <w:t>up-to pointer back to frame #0.</w:t>
-            </w:r>
-          </w:p>
-          <w:p>
-            <w:pPr>
-              <w:rPr>
-                <w:sz w:val="20"/>
-                <w:szCs w:val="20"/>
-                <w:lang w:val="en-US"/>
-              </w:rPr>
-            </w:pPr>
-            <w:r>
-              <w:rPr>
-                <w:sz w:val="20"/>
-                <w:szCs w:val="20"/>
-                <w:lang w:val="en-US"/>
-              </w:rPr>
-              <w:t>- Corrects the model</w:t>
-            </w:r>
-            <w:r>
-              <w:rPr>
-                <w:sz w:val="20"/>
-                <w:szCs w:val="20"/>
-                <w:lang w:val="en-US"/>
-              </w:rPr>
-              <w:t xml:space="preserve"> (if applicable)</w:t>
-            </w:r>
-            <w:r>
-              <w:rPr>
-                <w:sz w:val="20"/>
-                <w:szCs w:val="20"/>
-                <w:lang w:val="en-US"/>
-              </w:rPr>
-              <w:t>.</w:t>
-            </w:r>
           </w:p>
         </w:tc>
       </w:tr>
@@ -2154,7 +2207,13 @@
               <w:rPr>
                 <w:lang w:val="en-US"/>
               </w:rPr>
-              <w:t>Reset-2</w:t>
+              <w:t>Reset-</w:t>
+            </w:r>
+            <w:r>
+              <w:rPr>
+                <w:lang w:val="en-US"/>
+              </w:rPr>
+              <w:t>3</w:t>
             </w:r>
           </w:p>
         </w:tc>
@@ -2176,7 +2235,7 @@
                 <w:szCs w:val="20"/>
                 <w:lang w:val="en-US"/>
               </w:rPr>
-              <w:t>- Receives “Ready” from Python script</w:t>
+              <w:t>- Sends “Ready” to Python script</w:t>
             </w:r>
           </w:p>
         </w:tc>
@@ -2198,7 +2257,7 @@
                 <w:szCs w:val="20"/>
                 <w:lang w:val="en-US"/>
               </w:rPr>
-              <w:t>- Sends “Ready” to C# script</w:t>
+              <w:t>- Receives “Ready” from C# script</w:t>
             </w:r>
           </w:p>
         </w:tc>
@@ -2214,18 +2273,6 @@
                 <w:lang w:val="en-US"/>
               </w:rPr>
             </w:pPr>
-            <w:r>
-              <w:rPr>
-                <w:lang w:val="en-US"/>
-              </w:rPr>
-              <w:t>Reset-</w:t>
-            </w:r>
-            <w:r>
-              <w:rPr>
-                <w:lang w:val="en-US"/>
-              </w:rPr>
-              <w:t>3</w:t>
-            </w:r>
           </w:p>
         </w:tc>
         <w:tc>
@@ -2240,14 +2287,6 @@
                 <w:lang w:val="en-US"/>
               </w:rPr>
             </w:pPr>
-            <w:r>
-              <w:rPr>
-                <w:sz w:val="20"/>
-                <w:szCs w:val="20"/>
-                <w:lang w:val="en-US"/>
-              </w:rPr>
-              <w:t>- Sends “Ready” to Python script</w:t>
-            </w:r>
           </w:p>
         </w:tc>
         <w:tc>
@@ -2262,14 +2301,6 @@
                 <w:lang w:val="en-US"/>
               </w:rPr>
             </w:pPr>
-            <w:r>
-              <w:rPr>
-                <w:sz w:val="20"/>
-                <w:szCs w:val="20"/>
-                <w:lang w:val="en-US"/>
-              </w:rPr>
-              <w:t>- Receives “Ready” from C# script</w:t>
-            </w:r>
           </w:p>
         </w:tc>
       </w:tr>
@@ -2284,6 +2315,12 @@
                 <w:lang w:val="en-US"/>
               </w:rPr>
             </w:pPr>
+            <w:r>
+              <w:rPr>
+                <w:lang w:val="en-US"/>
+              </w:rPr>
+              <w:t>Loop-0</w:t>
+            </w:r>
           </w:p>
         </w:tc>
         <w:tc>
@@ -2298,6 +2335,32 @@
                 <w:lang w:val="en-US"/>
               </w:rPr>
             </w:pPr>
+            <w:r>
+              <w:rPr>
+                <w:sz w:val="20"/>
+                <w:szCs w:val="20"/>
+                <w:lang w:val="en-US"/>
+              </w:rPr>
+              <w:t xml:space="preserve">- Parses and stored the </w:t>
+            </w:r>
+            <w:proofErr w:type="spellStart"/>
+            <w:r>
+              <w:rPr>
+                <w:sz w:val="20"/>
+                <w:szCs w:val="20"/>
+                <w:lang w:val="en-US"/>
+              </w:rPr>
+              <w:t>nextFrameTime</w:t>
+            </w:r>
+            <w:proofErr w:type="spellEnd"/>
+            <w:r>
+              <w:rPr>
+                <w:sz w:val="20"/>
+                <w:szCs w:val="20"/>
+                <w:lang w:val="en-US"/>
+              </w:rPr>
+              <w:t>.</w:t>
+            </w:r>
           </w:p>
         </w:tc>
         <w:tc>
@@ -2312,6 +2375,14 @@
                 <w:lang w:val="en-US"/>
               </w:rPr>
             </w:pPr>
+            <w:r>
+              <w:rPr>
+                <w:sz w:val="20"/>
+                <w:szCs w:val="20"/>
+                <w:lang w:val="en-US"/>
+              </w:rPr>
+              <w:t>- Sends time of the next frame to C#</w:t>
+            </w:r>
           </w:p>
         </w:tc>
       </w:tr>
@@ -2330,7 +2401,13 @@
               <w:rPr>
                 <w:lang w:val="en-US"/>
               </w:rPr>
-              <w:t>Loop-0</w:t>
+              <w:t>Loop-</w:t>
+            </w:r>
+            <w:r>
+              <w:rPr>
+                <w:lang w:val="en-US"/>
+              </w:rPr>
+              <w:t>1</w:t>
             </w:r>
           </w:p>
         </w:tc>
@@ -2352,7 +2429,7 @@
                 <w:szCs w:val="20"/>
                 <w:lang w:val="en-US"/>
               </w:rPr>
-              <w:t xml:space="preserve">- Parses and stored the </w:t>
+              <w:t xml:space="preserve">- Waits until </w:t>
             </w:r>
             <w:proofErr w:type="spellStart"/>
             <w:r>
@@ -2361,17 +2438,27 @@
                 <w:szCs w:val="20"/>
                 <w:lang w:val="en-US"/>
               </w:rPr>
+              <w:t>currentTime</w:t>
+            </w:r>
+            <w:proofErr w:type="spellEnd"/>
+            <w:r>
+              <w:rPr>
+                <w:sz w:val="20"/>
+                <w:szCs w:val="20"/>
+                <w:lang w:val="en-US"/>
+              </w:rPr>
+              <w:t xml:space="preserve"> &gt; </w:t>
+            </w:r>
+            <w:proofErr w:type="spellStart"/>
+            <w:r>
+              <w:rPr>
+                <w:sz w:val="20"/>
+                <w:szCs w:val="20"/>
+                <w:lang w:val="en-US"/>
+              </w:rPr>
               <w:t>nextFrameTime</w:t>
             </w:r>
             <w:proofErr w:type="spellEnd"/>
-            <w:r>
-              <w:rPr>
-                <w:sz w:val="20"/>
-                <w:szCs w:val="20"/>
-                <w:lang w:val="en-US"/>
-              </w:rPr>
-              <w:t>.</w:t>
-            </w:r>
           </w:p>
         </w:tc>
         <w:tc>
@@ -2392,7 +2479,15 @@
                 <w:szCs w:val="20"/>
                 <w:lang w:val="en-US"/>
               </w:rPr>
-              <w:t>- Sends time of the next frame to C#</w:t>
+              <w:t>- Waits</w:t>
+            </w:r>
+            <w:r>
+              <w:rPr>
+                <w:sz w:val="20"/>
+                <w:szCs w:val="20"/>
+                <w:lang w:val="en-US"/>
+              </w:rPr>
+              <w:t xml:space="preserve"> (for data from C#)</w:t>
             </w:r>
           </w:p>
         </w:tc>
@@ -2418,7 +2513,7 @@
               <w:rPr>
                 <w:lang w:val="en-US"/>
               </w:rPr>
-              <w:t>1</w:t>
+              <w:t>2</w:t>
             </w:r>
           </w:p>
         </w:tc>
@@ -2440,36 +2535,50 @@
                 <w:szCs w:val="20"/>
                 <w:lang w:val="en-US"/>
               </w:rPr>
-              <w:t xml:space="preserve">- Waits until </w:t>
-            </w:r>
-            <w:proofErr w:type="spellStart"/>
-            <w:r>
-              <w:rPr>
-                <w:sz w:val="20"/>
-                <w:szCs w:val="20"/>
-                <w:lang w:val="en-US"/>
-              </w:rPr>
-              <w:t>currentTime</w:t>
-            </w:r>
-            <w:proofErr w:type="spellEnd"/>
-            <w:r>
-              <w:rPr>
-                <w:sz w:val="20"/>
-                <w:szCs w:val="20"/>
-                <w:lang w:val="en-US"/>
-              </w:rPr>
-              <w:t xml:space="preserve"> &gt; </w:t>
-            </w:r>
-            <w:proofErr w:type="spellStart"/>
-            <w:r>
-              <w:rPr>
-                <w:sz w:val="20"/>
-                <w:szCs w:val="20"/>
-                <w:lang w:val="en-US"/>
-              </w:rPr>
-              <w:t>nextFrameTime</w:t>
-            </w:r>
-            <w:proofErr w:type="spellEnd"/>
+              <w:t xml:space="preserve">- </w:t>
+            </w:r>
+            <w:r>
+              <w:rPr>
+                <w:sz w:val="20"/>
+                <w:szCs w:val="20"/>
+                <w:lang w:val="en-US"/>
+              </w:rPr>
+              <w:t>Iterates through times and records:</w:t>
+            </w:r>
+          </w:p>
+          <w:p>
+            <w:pPr>
+              <w:rPr>
+                <w:sz w:val="20"/>
+                <w:szCs w:val="20"/>
+                <w:lang w:val="en-US"/>
+              </w:rPr>
+            </w:pPr>
+            <w:r>
+              <w:rPr>
+                <w:sz w:val="20"/>
+                <w:szCs w:val="20"/>
+                <w:lang w:val="en-US"/>
+              </w:rPr>
+              <w:t xml:space="preserve">    + angles</w:t>
+            </w:r>
+          </w:p>
+          <w:p>
+            <w:pPr>
+              <w:rPr>
+                <w:sz w:val="20"/>
+                <w:szCs w:val="20"/>
+                <w:lang w:val="en-US"/>
+              </w:rPr>
+            </w:pPr>
+            <w:r>
+              <w:rPr>
+                <w:sz w:val="20"/>
+                <w:szCs w:val="20"/>
+                <w:lang w:val="en-US"/>
+              </w:rPr>
+              <w:t xml:space="preserve">    + angular velocities</w:t>
+            </w:r>
           </w:p>
         </w:tc>
         <w:tc>
@@ -2490,7 +2599,15 @@
                 <w:szCs w:val="20"/>
                 <w:lang w:val="en-US"/>
               </w:rPr>
-              <w:t>- Waits</w:t>
+              <w:t xml:space="preserve">- </w:t>
+            </w:r>
+            <w:r>
+              <w:rPr>
+                <w:sz w:val="20"/>
+                <w:szCs w:val="20"/>
+                <w:lang w:val="en-US"/>
+              </w:rPr>
+              <w:t>Waits</w:t>
             </w:r>
             <w:r>
               <w:rPr>
@@ -2524,7 +2641,7 @@
               <w:rPr>
                 <w:lang w:val="en-US"/>
               </w:rPr>
-              <w:t>2</w:t>
+              <w:t>3</w:t>
             </w:r>
           </w:p>
         </w:tc>
@@ -2554,127 +2671,15 @@
                 <w:szCs w:val="20"/>
                 <w:lang w:val="en-US"/>
               </w:rPr>
-              <w:t>Iterates through times and records:</w:t>
-            </w:r>
-          </w:p>
-          <w:p>
-            <w:pPr>
-              <w:rPr>
-                <w:sz w:val="20"/>
-                <w:szCs w:val="20"/>
-                <w:lang w:val="en-US"/>
-              </w:rPr>
-            </w:pPr>
-            <w:r>
-              <w:rPr>
-                <w:sz w:val="20"/>
-                <w:szCs w:val="20"/>
-                <w:lang w:val="en-US"/>
-              </w:rPr>
-              <w:t xml:space="preserve">    + angles</w:t>
-            </w:r>
-          </w:p>
-          <w:p>
-            <w:pPr>
-              <w:rPr>
-                <w:sz w:val="20"/>
-                <w:szCs w:val="20"/>
-                <w:lang w:val="en-US"/>
-              </w:rPr>
-            </w:pPr>
-            <w:r>
-              <w:rPr>
-                <w:sz w:val="20"/>
-                <w:szCs w:val="20"/>
-                <w:lang w:val="en-US"/>
-              </w:rPr>
-              <w:t xml:space="preserve">    + angular velocities</w:t>
-            </w:r>
-          </w:p>
-        </w:tc>
-        <w:tc>
-          <w:tcPr>
-            <w:tcW w:w="5387" w:type="dxa"/>
-          </w:tcPr>
-          <w:p>
-            <w:pPr>
-              <w:rPr>
-                <w:sz w:val="20"/>
-                <w:szCs w:val="20"/>
-                <w:lang w:val="en-US"/>
-              </w:rPr>
-            </w:pPr>
-            <w:r>
-              <w:rPr>
-                <w:sz w:val="20"/>
-                <w:szCs w:val="20"/>
-                <w:lang w:val="en-US"/>
-              </w:rPr>
-              <w:t xml:space="preserve">- </w:t>
-            </w:r>
-            <w:r>
-              <w:rPr>
-                <w:sz w:val="20"/>
-                <w:szCs w:val="20"/>
-                <w:lang w:val="en-US"/>
-              </w:rPr>
-              <w:t>Waits</w:t>
-            </w:r>
-            <w:r>
-              <w:rPr>
-                <w:sz w:val="20"/>
-                <w:szCs w:val="20"/>
-                <w:lang w:val="en-US"/>
-              </w:rPr>
-              <w:t xml:space="preserve"> (for data from C#)</w:t>
-            </w:r>
-          </w:p>
-        </w:tc>
-      </w:tr>
-      <w:tr>
-        <w:tc>
-          <w:tcPr>
-            <w:tcW w:w="988" w:type="dxa"/>
-          </w:tcPr>
-          <w:p>
-            <w:pPr>
-              <w:rPr>
-                <w:lang w:val="en-US"/>
-              </w:rPr>
-            </w:pPr>
-            <w:r>
-              <w:rPr>
-                <w:lang w:val="en-US"/>
-              </w:rPr>
-              <w:t>Loop-</w:t>
-            </w:r>
-            <w:r>
-              <w:rPr>
-                <w:lang w:val="en-US"/>
-              </w:rPr>
-              <w:t>3</w:t>
-            </w:r>
-          </w:p>
-        </w:tc>
-        <w:tc>
-          <w:tcPr>
-            <w:tcW w:w="4252" w:type="dxa"/>
-          </w:tcPr>
-          <w:p>
-            <w:pPr>
-              <w:rPr>
-                <w:sz w:val="20"/>
-                <w:szCs w:val="20"/>
-                <w:lang w:val="en-US"/>
-              </w:rPr>
-            </w:pPr>
-            <w:r>
-              <w:rPr>
-                <w:sz w:val="20"/>
-                <w:szCs w:val="20"/>
-                <w:lang w:val="en-US"/>
-              </w:rPr>
-              <w:t xml:space="preserve">- Seconds </w:t>
+              <w:t>Sends</w:t>
+            </w:r>
+            <w:r>
+              <w:rPr>
+                <w:sz w:val="20"/>
+                <w:szCs w:val="20"/>
+                <w:lang w:val="en-US"/>
+              </w:rPr>
+              <w:t xml:space="preserve"> </w:t>
             </w:r>
             <w:proofErr w:type="spellStart"/>
             <w:r>
@@ -3994,6 +3999,119 @@
     </w:lvl>
   </w:abstractNum>
   <w:abstractNum w:abstractNumId="3" w15:restartNumberingAfterBreak="0">
+    <w:nsid w:val="4AA900A6"/>
+    <w:multiLevelType w:val="hybridMultilevel"/>
+    <w:tmpl w:val="3C0AB34A"/>
+    <w:lvl w:ilvl="0" w:tplc="10090001">
+      <w:start w:val="1"/>
+      <w:numFmt w:val="bullet"/>
+      <w:lvlText w:val=""/>
+      <w:lvlJc w:val="left"/>
+      <w:pPr>
+        <w:ind w:left="720" w:hanging="360"/>
+      </w:pPr>
+      <w:rPr>
+        <w:rFonts w:ascii="Symbol" w:hAnsi="Symbol" w:hint="default"/>
+      </w:rPr>
+    </w:lvl>
+    <w:lvl w:ilvl="1" w:tplc="10090003">
+      <w:start w:val="1"/>
+      <w:numFmt w:val="bullet"/>
+      <w:lvlText w:val="o"/>
+      <w:lvlJc w:val="left"/>
+      <w:pPr>
+        <w:ind w:left="1440" w:hanging="360"/>
+      </w:pPr>
+      <w:rPr>
+        <w:rFonts w:ascii="Courier New" w:hAnsi="Courier New" w:cs="Courier New" w:hint="default"/>
+      </w:rPr>
+    </w:lvl>
+    <w:lvl w:ilvl="2" w:tplc="10090005" w:tentative="1">
+      <w:start w:val="1"/>
+      <w:numFmt w:val="bullet"/>
+      <w:lvlText w:val=""/>
+      <w:lvlJc w:val="left"/>
+      <w:pPr>
+        <w:ind w:left="2160" w:hanging="360"/>
+      </w:pPr>
+      <w:rPr>
+        <w:rFonts w:ascii="Wingdings" w:hAnsi="Wingdings" w:hint="default"/>
+      </w:rPr>
+    </w:lvl>
+    <w:lvl w:ilvl="3" w:tplc="10090001" w:tentative="1">
+      <w:start w:val="1"/>
+      <w:numFmt w:val="bullet"/>
+      <w:lvlText w:val=""/>
+      <w:lvlJc w:val="left"/>
+      <w:pPr>
+        <w:ind w:left="2880" w:hanging="360"/>
+      </w:pPr>
+      <w:rPr>
+        <w:rFonts w:ascii="Symbol" w:hAnsi="Symbol" w:hint="default"/>
+      </w:rPr>
+    </w:lvl>
+    <w:lvl w:ilvl="4" w:tplc="10090003" w:tentative="1">
+      <w:start w:val="1"/>
+      <w:numFmt w:val="bullet"/>
+      <w:lvlText w:val="o"/>
+      <w:lvlJc w:val="left"/>
+      <w:pPr>
+        <w:ind w:left="3600" w:hanging="360"/>
+      </w:pPr>
+      <w:rPr>
+        <w:rFonts w:ascii="Courier New" w:hAnsi="Courier New" w:cs="Courier New" w:hint="default"/>
+      </w:rPr>
+    </w:lvl>
+    <w:lvl w:ilvl="5" w:tplc="10090005" w:tentative="1">
+      <w:start w:val="1"/>
+      <w:numFmt w:val="bullet"/>
+      <w:lvlText w:val=""/>
+      <w:lvlJc w:val="left"/>
+      <w:pPr>
+        <w:ind w:left="4320" w:hanging="360"/>
+      </w:pPr>
+      <w:rPr>
+        <w:rFonts w:ascii="Wingdings" w:hAnsi="Wingdings" w:hint="default"/>
+      </w:rPr>
+    </w:lvl>
+    <w:lvl w:ilvl="6" w:tplc="10090001" w:tentative="1">
+      <w:start w:val="1"/>
+      <w:numFmt w:val="bullet"/>
+      <w:lvlText w:val=""/>
+      <w:lvlJc w:val="left"/>
+      <w:pPr>
+        <w:ind w:left="5040" w:hanging="360"/>
+      </w:pPr>
+      <w:rPr>
+        <w:rFonts w:ascii="Symbol" w:hAnsi="Symbol" w:hint="default"/>
+      </w:rPr>
+    </w:lvl>
+    <w:lvl w:ilvl="7" w:tplc="10090003" w:tentative="1">
+      <w:start w:val="1"/>
+      <w:numFmt w:val="bullet"/>
+      <w:lvlText w:val="o"/>
+      <w:lvlJc w:val="left"/>
+      <w:pPr>
+        <w:ind w:left="5760" w:hanging="360"/>
+      </w:pPr>
+      <w:rPr>
+        <w:rFonts w:ascii="Courier New" w:hAnsi="Courier New" w:cs="Courier New" w:hint="default"/>
+      </w:rPr>
+    </w:lvl>
+    <w:lvl w:ilvl="8" w:tplc="10090005" w:tentative="1">
+      <w:start w:val="1"/>
+      <w:numFmt w:val="bullet"/>
+      <w:lvlText w:val=""/>
+      <w:lvlJc w:val="left"/>
+      <w:pPr>
+        <w:ind w:left="6480" w:hanging="360"/>
+      </w:pPr>
+      <w:rPr>
+        <w:rFonts w:ascii="Wingdings" w:hAnsi="Wingdings" w:hint="default"/>
+      </w:rPr>
+    </w:lvl>
+  </w:abstractNum>
+  <w:abstractNum w:abstractNumId="4" w15:restartNumberingAfterBreak="0">
     <w:nsid w:val="4FBA5D2D"/>
     <w:multiLevelType w:val="hybridMultilevel"/>
     <w:tmpl w:val="B1023286"/>
@@ -4106,7 +4224,7 @@
       </w:rPr>
     </w:lvl>
   </w:abstractNum>
-  <w:abstractNum w:abstractNumId="4" w15:restartNumberingAfterBreak="0">
+  <w:abstractNum w:abstractNumId="5" w15:restartNumberingAfterBreak="0">
     <w:nsid w:val="7F2D466C"/>
     <w:multiLevelType w:val="hybridMultilevel"/>
     <w:tmpl w:val="B2341668"/>
@@ -4229,10 +4347,13 @@
     <w:abstractNumId w:val="2"/>
   </w:num>
   <w:num w:numId="4">
-    <w:abstractNumId w:val="3"/>
+    <w:abstractNumId w:val="4"/>
   </w:num>
   <w:num w:numId="5">
-    <w:abstractNumId w:val="4"/>
+    <w:abstractNumId w:val="5"/>
+  </w:num>
+  <w:num w:numId="6">
+    <w:abstractNumId w:val="3"/>
   </w:num>
 </w:numbering>
 </file>

</xml_diff>

<commit_message>
Finished first (untested) version of the training programs.
</commit_message>
<xml_diff>
--- a/Project Planning.docx
+++ b/Project Planning.docx
@@ -1824,14 +1824,12 @@
         </w:rPr>
         <w:t>activation = “</w:t>
       </w:r>
-      <w:proofErr w:type="spellStart"/>
-      <w:r>
-        <w:rPr>
-          <w:lang w:val="en-US"/>
-        </w:rPr>
-        <w:t>relu</w:t>
-      </w:r>
-      <w:proofErr w:type="spellEnd"/>
+      <w:r>
+        <w:rPr>
+          <w:lang w:val="en-US"/>
+        </w:rPr>
+        <w:t>linear</w:t>
+      </w:r>
       <w:r>
         <w:rPr>
           <w:lang w:val="en-US"/>
@@ -2401,13 +2399,7 @@
               <w:rPr>
                 <w:lang w:val="en-US"/>
               </w:rPr>
-              <w:t>Loop-</w:t>
-            </w:r>
-            <w:r>
-              <w:rPr>
-                <w:lang w:val="en-US"/>
-              </w:rPr>
-              <w:t>1</w:t>
+              <w:t>Loop-1</w:t>
             </w:r>
           </w:p>
         </w:tc>
@@ -2507,13 +2499,7 @@
               <w:rPr>
                 <w:lang w:val="en-US"/>
               </w:rPr>
-              <w:t>Loop-</w:t>
-            </w:r>
-            <w:r>
-              <w:rPr>
-                <w:lang w:val="en-US"/>
-              </w:rPr>
-              <w:t>2</w:t>
+              <w:t>Loop-2</w:t>
             </w:r>
           </w:p>
         </w:tc>
@@ -2607,15 +2593,7 @@
                 <w:szCs w:val="20"/>
                 <w:lang w:val="en-US"/>
               </w:rPr>
-              <w:t>Waits</w:t>
-            </w:r>
-            <w:r>
-              <w:rPr>
-                <w:sz w:val="20"/>
-                <w:szCs w:val="20"/>
-                <w:lang w:val="en-US"/>
-              </w:rPr>
-              <w:t xml:space="preserve"> (for data from C#)</w:t>
+              <w:t>Waits (for data from C#)</w:t>
             </w:r>
           </w:p>
         </w:tc>
@@ -2635,13 +2613,7 @@
               <w:rPr>
                 <w:lang w:val="en-US"/>
               </w:rPr>
-              <w:t>Loop-</w:t>
-            </w:r>
-            <w:r>
-              <w:rPr>
-                <w:lang w:val="en-US"/>
-              </w:rPr>
-              <w:t>3</w:t>
+              <w:t>Loop-3</w:t>
             </w:r>
           </w:p>
         </w:tc>
@@ -2828,13 +2800,7 @@
               <w:rPr>
                 <w:lang w:val="en-US"/>
               </w:rPr>
-              <w:t>Loop-</w:t>
-            </w:r>
-            <w:r>
-              <w:rPr>
-                <w:lang w:val="en-US"/>
-              </w:rPr>
-              <w:t>4</w:t>
+              <w:t>Loop-4</w:t>
             </w:r>
           </w:p>
         </w:tc>
@@ -2898,13 +2864,7 @@
               <w:rPr>
                 <w:lang w:val="en-US"/>
               </w:rPr>
-              <w:t>Loop-</w:t>
-            </w:r>
-            <w:r>
-              <w:rPr>
-                <w:lang w:val="en-US"/>
-              </w:rPr>
-              <w:t>5</w:t>
+              <w:t>Loop-5</w:t>
             </w:r>
           </w:p>
         </w:tc>
@@ -3027,23 +2987,7 @@
                 <w:szCs w:val="20"/>
                 <w:lang w:val="en-US"/>
               </w:rPr>
-              <w:t>- Checks the time condition above</w:t>
-            </w:r>
-            <w:r>
-              <w:rPr>
-                <w:sz w:val="20"/>
-                <w:szCs w:val="20"/>
-                <w:lang w:val="en-US"/>
-              </w:rPr>
-              <w:t xml:space="preserve"> (from Loop-3):</w:t>
-            </w:r>
-            <w:r>
-              <w:rPr>
-                <w:sz w:val="20"/>
-                <w:szCs w:val="20"/>
-                <w:lang w:val="en-US"/>
-              </w:rPr>
-              <w:t xml:space="preserve"> </w:t>
+              <w:t xml:space="preserve">- Checks the time condition above (from Loop-3): </w:t>
             </w:r>
           </w:p>
           <w:p>
@@ -3468,6 +3412,353 @@
           <w:lang w:val="en-US"/>
         </w:rPr>
       </w:pPr>
+      <w:proofErr w:type="spellStart"/>
+      <w:r>
+        <w:rPr>
+          <w:lang w:val="en-US"/>
+        </w:rPr>
+        <w:t>Keras</w:t>
+      </w:r>
+      <w:proofErr w:type="spellEnd"/>
+      <w:r>
+        <w:rPr>
+          <w:lang w:val="en-US"/>
+        </w:rPr>
+        <w:t xml:space="preserve"> model definitions:</w:t>
+      </w:r>
+    </w:p>
+    <w:p>
+      <w:pPr>
+        <w:pStyle w:val="ListParagraph"/>
+        <w:numPr>
+          <w:ilvl w:val="0"/>
+          <w:numId w:val="6"/>
+        </w:numPr>
+        <w:spacing w:after="0"/>
+        <w:rPr>
+          <w:lang w:val="en-US"/>
+        </w:rPr>
+      </w:pPr>
+      <w:proofErr w:type="gramStart"/>
+      <w:r>
+        <w:rPr>
+          <w:lang w:val="en-US"/>
+        </w:rPr>
+        <w:t>compile(</w:t>
+      </w:r>
+      <w:proofErr w:type="gramEnd"/>
+      <w:r>
+        <w:rPr>
+          <w:lang w:val="en-US"/>
+        </w:rPr>
+        <w:t>)</w:t>
+      </w:r>
+    </w:p>
+    <w:p>
+      <w:pPr>
+        <w:pStyle w:val="ListParagraph"/>
+        <w:numPr>
+          <w:ilvl w:val="0"/>
+          <w:numId w:val="6"/>
+        </w:numPr>
+        <w:spacing w:after="0"/>
+        <w:rPr>
+          <w:lang w:val="en-US"/>
+        </w:rPr>
+      </w:pPr>
+      <w:proofErr w:type="gramStart"/>
+      <w:r>
+        <w:rPr>
+          <w:lang w:val="en-US"/>
+        </w:rPr>
+        <w:t>fit(</w:t>
+      </w:r>
+      <w:proofErr w:type="gramEnd"/>
+      <w:r>
+        <w:rPr>
+          <w:lang w:val="en-US"/>
+        </w:rPr>
+        <w:t>)</w:t>
+      </w:r>
+      <w:r>
+        <w:rPr>
+          <w:lang w:val="en-US"/>
+        </w:rPr>
+        <w:t xml:space="preserve">: </w:t>
+      </w:r>
+      <w:r>
+        <w:rPr>
+          <w:lang w:val="en-US"/>
+        </w:rPr>
+        <w:t>Process the input/output, modifies the model (“fits” it).</w:t>
+      </w:r>
+    </w:p>
+    <w:p>
+      <w:pPr>
+        <w:pStyle w:val="ListParagraph"/>
+        <w:numPr>
+          <w:ilvl w:val="0"/>
+          <w:numId w:val="6"/>
+        </w:numPr>
+        <w:spacing w:after="0"/>
+        <w:rPr>
+          <w:lang w:val="en-US"/>
+        </w:rPr>
+      </w:pPr>
+      <w:proofErr w:type="spellStart"/>
+      <w:r>
+        <w:rPr>
+          <w:lang w:val="en-US"/>
+        </w:rPr>
+        <w:t>train_on_</w:t>
+      </w:r>
+      <w:proofErr w:type="gramStart"/>
+      <w:r>
+        <w:rPr>
+          <w:lang w:val="en-US"/>
+        </w:rPr>
+        <w:t>batch</w:t>
+      </w:r>
+      <w:proofErr w:type="spellEnd"/>
+      <w:r>
+        <w:rPr>
+          <w:lang w:val="en-US"/>
+        </w:rPr>
+        <w:t>(</w:t>
+      </w:r>
+      <w:proofErr w:type="gramEnd"/>
+      <w:r>
+        <w:rPr>
+          <w:lang w:val="en-US"/>
+        </w:rPr>
+        <w:t xml:space="preserve">): </w:t>
+      </w:r>
+      <w:r>
+        <w:rPr>
+          <w:lang w:val="en-US"/>
+        </w:rPr>
+        <w:t>“Runs a single gradient update on a single batch of data”</w:t>
+      </w:r>
+    </w:p>
+    <w:p>
+      <w:pPr>
+        <w:pStyle w:val="ListParagraph"/>
+        <w:numPr>
+          <w:ilvl w:val="0"/>
+          <w:numId w:val="6"/>
+        </w:numPr>
+        <w:spacing w:after="0"/>
+        <w:rPr>
+          <w:lang w:val="en-US"/>
+        </w:rPr>
+      </w:pPr>
+      <w:proofErr w:type="gramStart"/>
+      <w:r>
+        <w:rPr>
+          <w:lang w:val="en-US"/>
+        </w:rPr>
+        <w:t>evaluate(</w:t>
+      </w:r>
+      <w:proofErr w:type="gramEnd"/>
+      <w:r>
+        <w:rPr>
+          <w:lang w:val="en-US"/>
+        </w:rPr>
+        <w:t>)</w:t>
+      </w:r>
+    </w:p>
+    <w:p>
+      <w:pPr>
+        <w:pStyle w:val="ListParagraph"/>
+        <w:numPr>
+          <w:ilvl w:val="0"/>
+          <w:numId w:val="6"/>
+        </w:numPr>
+        <w:spacing w:after="0"/>
+        <w:rPr>
+          <w:lang w:val="en-US"/>
+        </w:rPr>
+      </w:pPr>
+      <w:proofErr w:type="gramStart"/>
+      <w:r>
+        <w:rPr>
+          <w:lang w:val="en-US"/>
+        </w:rPr>
+        <w:t>predict(</w:t>
+      </w:r>
+      <w:proofErr w:type="gramEnd"/>
+      <w:r>
+        <w:rPr>
+          <w:lang w:val="en-US"/>
+        </w:rPr>
+        <w:t>)</w:t>
+      </w:r>
+    </w:p>
+    <w:p>
+      <w:pPr>
+        <w:pStyle w:val="ListParagraph"/>
+        <w:numPr>
+          <w:ilvl w:val="0"/>
+          <w:numId w:val="6"/>
+        </w:numPr>
+        <w:spacing w:after="0"/>
+        <w:rPr>
+          <w:lang w:val="en-US"/>
+        </w:rPr>
+      </w:pPr>
+      <w:r>
+        <w:rPr>
+          <w:u w:val="single"/>
+          <w:lang w:val="en-US"/>
+        </w:rPr>
+        <w:t>Training data</w:t>
+      </w:r>
+      <w:r>
+        <w:rPr>
+          <w:u w:val="single"/>
+          <w:lang w:val="en-US"/>
+        </w:rPr>
+        <w:t xml:space="preserve"> set</w:t>
+      </w:r>
+      <w:r>
+        <w:rPr>
+          <w:lang w:val="en-US"/>
+        </w:rPr>
+        <w:t>:</w:t>
+      </w:r>
+      <w:r>
+        <w:rPr>
+          <w:lang w:val="en-US"/>
+        </w:rPr>
+        <w:t xml:space="preserve"> </w:t>
+      </w:r>
+      <w:r>
+        <w:rPr>
+          <w:lang w:val="en-US"/>
+        </w:rPr>
+        <w:t>Data used to train the model.</w:t>
+      </w:r>
+    </w:p>
+    <w:p>
+      <w:pPr>
+        <w:pStyle w:val="ListParagraph"/>
+        <w:numPr>
+          <w:ilvl w:val="0"/>
+          <w:numId w:val="6"/>
+        </w:numPr>
+        <w:spacing w:after="0"/>
+        <w:rPr>
+          <w:lang w:val="en-US"/>
+        </w:rPr>
+      </w:pPr>
+      <w:r>
+        <w:rPr>
+          <w:u w:val="single"/>
+          <w:lang w:val="en-US"/>
+        </w:rPr>
+        <w:t>Validation data</w:t>
+      </w:r>
+      <w:r>
+        <w:rPr>
+          <w:u w:val="single"/>
+          <w:lang w:val="en-US"/>
+        </w:rPr>
+        <w:t xml:space="preserve"> set</w:t>
+      </w:r>
+      <w:r>
+        <w:rPr>
+          <w:lang w:val="en-US"/>
+        </w:rPr>
+        <w:t>:</w:t>
+      </w:r>
+      <w:r>
+        <w:rPr>
+          <w:lang w:val="en-US"/>
+        </w:rPr>
+        <w:t xml:space="preserve"> </w:t>
+      </w:r>
+      <w:r>
+        <w:rPr>
+          <w:lang w:val="en-US"/>
+        </w:rPr>
+        <w:t>Used along-side training data to evaluate the model while it is training.</w:t>
+      </w:r>
+    </w:p>
+    <w:p>
+      <w:pPr>
+        <w:pStyle w:val="ListParagraph"/>
+        <w:numPr>
+          <w:ilvl w:val="0"/>
+          <w:numId w:val="6"/>
+        </w:numPr>
+        <w:spacing w:after="0"/>
+        <w:rPr>
+          <w:lang w:val="en-US"/>
+        </w:rPr>
+      </w:pPr>
+      <w:r>
+        <w:rPr>
+          <w:u w:val="single"/>
+          <w:lang w:val="en-US"/>
+        </w:rPr>
+        <w:t>Test data set</w:t>
+      </w:r>
+      <w:r>
+        <w:rPr>
+          <w:lang w:val="en-US"/>
+        </w:rPr>
+        <w:t>:</w:t>
+      </w:r>
+      <w:r>
+        <w:rPr>
+          <w:lang w:val="en-US"/>
+        </w:rPr>
+        <w:t xml:space="preserve"> </w:t>
+      </w:r>
+      <w:r>
+        <w:rPr>
+          <w:lang w:val="en-US"/>
+        </w:rPr>
+        <w:t>Data which is used to evaluate the performance of the model</w:t>
+      </w:r>
+      <w:r>
+        <w:rPr>
+          <w:lang w:val="en-US"/>
+        </w:rPr>
+        <w:t xml:space="preserve"> when the model is </w:t>
+      </w:r>
+      <w:r>
+        <w:rPr>
+          <w:lang w:val="en-US"/>
+        </w:rPr>
+        <w:t>“</w:t>
+      </w:r>
+      <w:r>
+        <w:rPr>
+          <w:lang w:val="en-US"/>
+        </w:rPr>
+        <w:t>complete</w:t>
+      </w:r>
+      <w:r>
+        <w:rPr>
+          <w:lang w:val="en-US"/>
+        </w:rPr>
+        <w:t>”</w:t>
+      </w:r>
+      <w:r>
+        <w:rPr>
+          <w:lang w:val="en-US"/>
+        </w:rPr>
+        <w:t>.</w:t>
+      </w:r>
+    </w:p>
+    <w:p>
+      <w:pPr>
+        <w:spacing w:after="0"/>
+        <w:rPr>
+          <w:lang w:val="en-US"/>
+        </w:rPr>
+      </w:pPr>
     </w:p>
     <w:p>
       <w:pPr>
@@ -3550,6 +3841,7 @@
         <w:rPr>
           <w:lang w:val="en-US"/>
         </w:rPr>
+        <w:lastRenderedPageBreak/>
         <w:t>Unity/C# Script runs at default speeds (both in training and in use).</w:t>
       </w:r>
     </w:p>
@@ -3649,7 +3941,7 @@
     </w:p>
     <w:sectPr>
       <w:pgSz w:w="12240" w:h="15840"/>
-      <w:pgMar w:top="993" w:right="1183" w:bottom="1134" w:left="1276" w:header="708" w:footer="708" w:gutter="0"/>
+      <w:pgMar w:top="993" w:right="1183" w:bottom="851" w:left="1276" w:header="708" w:footer="708" w:gutter="0"/>
       <w:cols w:space="708"/>
       <w:docGrid w:linePitch="360"/>
     </w:sectPr>
@@ -4001,7 +4293,7 @@
   <w:abstractNum w:abstractNumId="3" w15:restartNumberingAfterBreak="0">
     <w:nsid w:val="4AA900A6"/>
     <w:multiLevelType w:val="hybridMultilevel"/>
-    <w:tmpl w:val="3C0AB34A"/>
+    <w:tmpl w:val="94A4DD0C"/>
     <w:lvl w:ilvl="0" w:tplc="10090001">
       <w:start w:val="1"/>
       <w:numFmt w:val="bullet"/>

</xml_diff>

<commit_message>
Unity-python connection works. Keras model needs working.
</commit_message>
<xml_diff>
--- a/Project Planning.docx
+++ b/Project Planning.docx
@@ -1839,6 +1839,67 @@
     </w:p>
     <w:p>
       <w:pPr>
+        <w:spacing w:after="0"/>
+        <w:rPr>
+          <w:lang w:val="en-US"/>
+        </w:rPr>
+      </w:pPr>
+    </w:p>
+    <w:p>
+      <w:pPr>
+        <w:spacing w:after="0"/>
+        <w:rPr>
+          <w:b/>
+          <w:bCs/>
+          <w:lang w:val="en-US"/>
+        </w:rPr>
+      </w:pPr>
+      <w:r>
+        <w:rPr>
+          <w:b/>
+          <w:bCs/>
+          <w:lang w:val="en-US"/>
+        </w:rPr>
+        <w:t>Order of limbs</w:t>
+      </w:r>
+      <w:r>
+        <w:rPr>
+          <w:b/>
+          <w:bCs/>
+          <w:lang w:val="en-US"/>
+        </w:rPr>
+        <w:t xml:space="preserve"> (Protocol for storing limbs)</w:t>
+      </w:r>
+      <w:r>
+        <w:rPr>
+          <w:b/>
+          <w:bCs/>
+          <w:lang w:val="en-US"/>
+        </w:rPr>
+        <w:t>:</w:t>
+      </w:r>
+    </w:p>
+    <w:p>
+      <w:pPr>
+        <w:pStyle w:val="ListParagraph"/>
+        <w:numPr>
+          <w:ilvl w:val="0"/>
+          <w:numId w:val="6"/>
+        </w:numPr>
+        <w:spacing w:after="0"/>
+        <w:rPr>
+          <w:lang w:val="en-US"/>
+        </w:rPr>
+      </w:pPr>
+      <w:r>
+        <w:rPr>
+          <w:lang w:val="en-US"/>
+        </w:rPr>
+        <w:t>Thumb, index, middle, ring, pinky</w:t>
+      </w:r>
+    </w:p>
+    <w:p>
+      <w:pPr>
         <w:pStyle w:val="ListParagraph"/>
         <w:numPr>
           <w:ilvl w:val="1"/>
@@ -1849,6 +1910,50 @@
           <w:lang w:val="en-US"/>
         </w:rPr>
       </w:pPr>
+      <w:r>
+        <w:rPr>
+          <w:lang w:val="en-US"/>
+        </w:rPr>
+        <w:t>For each: proximal, middle, distal limb</w:t>
+      </w:r>
+    </w:p>
+    <w:p>
+      <w:pPr>
+        <w:pStyle w:val="ListParagraph"/>
+        <w:numPr>
+          <w:ilvl w:val="0"/>
+          <w:numId w:val="6"/>
+        </w:numPr>
+        <w:spacing w:after="0"/>
+        <w:rPr>
+          <w:lang w:val="en-US"/>
+        </w:rPr>
+      </w:pPr>
+      <w:r>
+        <w:rPr>
+          <w:lang w:val="en-US"/>
+        </w:rPr>
+        <w:t xml:space="preserve">Example: </w:t>
+      </w:r>
+    </w:p>
+    <w:p>
+      <w:pPr>
+        <w:pStyle w:val="ListParagraph"/>
+        <w:numPr>
+          <w:ilvl w:val="1"/>
+          <w:numId w:val="6"/>
+        </w:numPr>
+        <w:spacing w:after="0"/>
+        <w:rPr>
+          <w:lang w:val="en-US"/>
+        </w:rPr>
+      </w:pPr>
+      <w:r>
+        <w:rPr>
+          <w:lang w:val="en-US"/>
+        </w:rPr>
+        <w:t>Thumb proximal, thumb middle, thumb distal, index proximal, index middle, etc.</w:t>
+      </w:r>
     </w:p>
     <w:p>
       <w:pPr>
@@ -4293,7 +4398,7 @@
   <w:abstractNum w:abstractNumId="3" w15:restartNumberingAfterBreak="0">
     <w:nsid w:val="4AA900A6"/>
     <w:multiLevelType w:val="hybridMultilevel"/>
-    <w:tmpl w:val="94A4DD0C"/>
+    <w:tmpl w:val="FC723998"/>
     <w:lvl w:ilvl="0" w:tplc="10090001">
       <w:start w:val="1"/>
       <w:numFmt w:val="bullet"/>

</xml_diff>